<commit_message>
Atrações de Viena: falta organizar as ideias
</commit_message>
<xml_diff>
--- a/Atrações Viena.docx
+++ b/Atrações Viena.docx
@@ -3,6 +3,9 @@
 <w:document xmlns:wpc="http://schemas.microsoft.com/office/word/2010/wordprocessingCanvas" xmlns:mc="http://schemas.openxmlformats.org/markup-compatibility/2006" xmlns:o="urn:schemas-microsoft-com:office:office" xmlns:r="http://schemas.openxmlformats.org/officeDocument/2006/relationships" xmlns:m="http://schemas.openxmlformats.org/officeDocument/2006/math" xmlns:v="urn:schemas-microsoft-com:vml" xmlns:wp14="http://schemas.microsoft.com/office/word/2010/wordprocessingDrawing" xmlns:wp="http://schemas.openxmlformats.org/drawingml/2006/wordprocessingDrawing" xmlns:w10="urn:schemas-microsoft-com:office:word" xmlns:w="http://schemas.openxmlformats.org/wordprocessingml/2006/main" xmlns:w14="http://schemas.microsoft.com/office/word/2010/wordml" xmlns:w15="http://schemas.microsoft.com/office/word/2012/wordml" xmlns:wpg="http://schemas.microsoft.com/office/word/2010/wordprocessingGroup" xmlns:wpi="http://schemas.microsoft.com/office/word/2010/wordprocessingInk" xmlns:wne="http://schemas.microsoft.com/office/word/2006/wordml" xmlns:wps="http://schemas.microsoft.com/office/word/2010/wordprocessingShape" mc:Ignorable="w14 w15 wp14">
   <w:body>
     <w:p>
+      <w:pPr>
+        <w:ind w:firstLine="0"/>
+      </w:pPr>
       <w:r>
         <w:t>Museum Quartier</w:t>
       </w:r>
@@ -12,17 +15,18 @@
         <w:pStyle w:val="PargrafodaLista"/>
         <w:numPr>
           <w:ilvl w:val="0"/>
-          <w:numId w:val="6"/>
+          <w:numId w:val="7"/>
         </w:numPr>
-      </w:pPr>
-      <w:r>
-        <w:rPr>
-          <w:lang w:val="pt-BR"/>
-        </w:rPr>
-        <w:t xml:space="preserve">Museu de história da arte </w:t>
-      </w:r>
-      <w:r>
-        <w:sym w:font="Wingdings" w:char="F0E0"/>
+        <w:ind w:left="708" w:firstLine="0"/>
+        <w:rPr>
+          <w:lang w:val="pt-BR"/>
+        </w:rPr>
+      </w:pPr>
+      <w:r>
+        <w:rPr>
+          <w:lang w:val="pt-BR"/>
+        </w:rPr>
+        <w:t>Museu de história da arte:</w:t>
       </w:r>
       <w:r>
         <w:rPr>
@@ -47,37 +51,3154 @@
           <w:color w:val="000000"/>
           <w:sz w:val="21"/>
           <w:szCs w:val="21"/>
-          <w:bdr w:val="none" w:sz="0" w:space="0" w:color="auto" w:frame="1"/>
-          <w:lang w:val="pt-BR"/>
-        </w:rPr>
-        <w:br/>
-      </w:r>
-      <w:bookmarkStart w:id="0" w:name="_GoBack"/>
-      <w:bookmarkEnd w:id="0"/>
+          <w:shd w:val="clear" w:color="auto" w:fill="FFFFFF"/>
+          <w:lang w:val="pt-BR"/>
+        </w:rPr>
+        <w:t xml:space="preserve"> </w:t>
+      </w:r>
+      <w:r>
+        <w:rPr>
+          <w:rFonts w:ascii="Palatino Linotype" w:hAnsi="Palatino Linotype"/>
+          <w:color w:val="000000"/>
+          <w:sz w:val="21"/>
+          <w:szCs w:val="21"/>
+          <w:shd w:val="clear" w:color="auto" w:fill="FFFFFF"/>
+          <w:lang w:val="pt-BR"/>
+        </w:rPr>
+        <w:t>Preços e horários:</w:t>
+      </w:r>
     </w:p>
     <w:p>
       <w:pPr>
         <w:pStyle w:val="PargrafodaLista"/>
         <w:numPr>
           <w:ilvl w:val="0"/>
-          <w:numId w:val="6"/>
+          <w:numId w:val="7"/>
         </w:numPr>
-      </w:pPr>
+        <w:ind w:left="708" w:firstLine="0"/>
+        <w:rPr>
+          <w:lang w:val="pt-BR"/>
+        </w:rPr>
+      </w:pPr>
+      <w:r>
+        <w:rPr>
+          <w:lang w:val="pt-BR"/>
+        </w:rPr>
+        <w:t>Museu de história natural</w:t>
+      </w:r>
+      <w:r>
+        <w:rPr>
+          <w:lang w:val="pt-BR"/>
+        </w:rPr>
+        <w:t xml:space="preserve">. </w:t>
+      </w:r>
+      <w:r>
+        <w:rPr>
+          <w:lang w:val="pt-BR"/>
+        </w:rPr>
+        <w:t>Preços e horários:</w:t>
+      </w:r>
+    </w:p>
+    <w:p>
+      <w:pPr>
+        <w:pStyle w:val="PargrafodaLista"/>
+        <w:numPr>
+          <w:ilvl w:val="0"/>
+          <w:numId w:val="7"/>
+        </w:numPr>
+        <w:rPr>
+          <w:lang w:val="pt-BR"/>
+        </w:rPr>
+      </w:pPr>
+      <w:proofErr w:type="gramStart"/>
+      <w:r>
+        <w:rPr>
+          <w:rFonts w:ascii="Arial" w:hAnsi="Arial" w:cs="Arial"/>
+          <w:color w:val="333333"/>
+          <w:sz w:val="26"/>
+          <w:szCs w:val="26"/>
+          <w:shd w:val="clear" w:color="auto" w:fill="E8E8C8"/>
+          <w:lang w:val="pt-BR"/>
+        </w:rPr>
+        <w:t>o</w:t>
+      </w:r>
+      <w:proofErr w:type="gramEnd"/>
+      <w:r>
+        <w:rPr>
+          <w:rStyle w:val="apple-converted-space"/>
+          <w:rFonts w:ascii="Arial" w:eastAsiaTheme="majorEastAsia" w:hAnsi="Arial" w:cs="Arial"/>
+          <w:color w:val="333333"/>
+          <w:sz w:val="26"/>
+          <w:szCs w:val="26"/>
+          <w:shd w:val="clear" w:color="auto" w:fill="E8E8C8"/>
+          <w:lang w:val="pt-BR"/>
+        </w:rPr>
+        <w:t> </w:t>
+      </w:r>
       <w:proofErr w:type="spellStart"/>
       <w:r>
-        <w:t>Museu</w:t>
+        <w:rPr>
+          <w:rFonts w:ascii="Arial" w:hAnsi="Arial" w:cs="Arial"/>
+          <w:color w:val="333333"/>
+          <w:sz w:val="26"/>
+          <w:szCs w:val="26"/>
+          <w:u w:val="single"/>
+          <w:shd w:val="clear" w:color="auto" w:fill="E8E8C8"/>
+          <w:lang w:val="pt-BR"/>
+        </w:rPr>
+        <w:t>Kunsthalle</w:t>
       </w:r>
       <w:proofErr w:type="spellEnd"/>
       <w:r>
-        <w:t xml:space="preserve"> de </w:t>
+        <w:rPr>
+          <w:rFonts w:ascii="Arial" w:hAnsi="Arial" w:cs="Arial"/>
+          <w:color w:val="333333"/>
+          <w:sz w:val="26"/>
+          <w:szCs w:val="26"/>
+          <w:u w:val="single"/>
+          <w:shd w:val="clear" w:color="auto" w:fill="E8E8C8"/>
+          <w:lang w:val="pt-BR"/>
+        </w:rPr>
+        <w:t xml:space="preserve"> Wien</w:t>
+      </w:r>
+      <w:r>
+        <w:rPr>
+          <w:rStyle w:val="apple-converted-space"/>
+          <w:rFonts w:ascii="Arial" w:eastAsiaTheme="majorEastAsia" w:hAnsi="Arial" w:cs="Arial"/>
+          <w:color w:val="333333"/>
+          <w:sz w:val="26"/>
+          <w:szCs w:val="26"/>
+          <w:shd w:val="clear" w:color="auto" w:fill="E8E8C8"/>
+          <w:lang w:val="pt-BR"/>
+        </w:rPr>
+        <w:t> </w:t>
+      </w:r>
+      <w:r>
+        <w:rPr>
+          <w:rFonts w:ascii="Arial" w:hAnsi="Arial" w:cs="Arial"/>
+          <w:color w:val="333333"/>
+          <w:sz w:val="26"/>
+          <w:szCs w:val="26"/>
+          <w:shd w:val="clear" w:color="auto" w:fill="E8E8C8"/>
+          <w:lang w:val="pt-BR"/>
+        </w:rPr>
+        <w:t>(de arte contemporânea), o</w:t>
+      </w:r>
+      <w:r>
+        <w:rPr>
+          <w:rStyle w:val="apple-converted-space"/>
+          <w:rFonts w:ascii="Arial" w:eastAsiaTheme="majorEastAsia" w:hAnsi="Arial" w:cs="Arial"/>
+          <w:color w:val="333333"/>
+          <w:sz w:val="26"/>
+          <w:szCs w:val="26"/>
+          <w:shd w:val="clear" w:color="auto" w:fill="E8E8C8"/>
+          <w:lang w:val="pt-BR"/>
+        </w:rPr>
+        <w:t> </w:t>
       </w:r>
       <w:proofErr w:type="spellStart"/>
       <w:r>
-        <w:t>história</w:t>
+        <w:rPr>
+          <w:rFonts w:ascii="Arial" w:hAnsi="Arial" w:cs="Arial"/>
+          <w:color w:val="333333"/>
+          <w:sz w:val="26"/>
+          <w:szCs w:val="26"/>
+          <w:u w:val="single"/>
+          <w:shd w:val="clear" w:color="auto" w:fill="E8E8C8"/>
+          <w:lang w:val="pt-BR"/>
+        </w:rPr>
+        <w:t>Leopold</w:t>
       </w:r>
       <w:proofErr w:type="spellEnd"/>
       <w:r>
-        <w:t xml:space="preserve"> natural</w:t>
+        <w:rPr>
+          <w:rFonts w:ascii="Arial" w:hAnsi="Arial" w:cs="Arial"/>
+          <w:color w:val="333333"/>
+          <w:sz w:val="26"/>
+          <w:szCs w:val="26"/>
+          <w:u w:val="single"/>
+          <w:shd w:val="clear" w:color="auto" w:fill="E8E8C8"/>
+          <w:lang w:val="pt-BR"/>
+        </w:rPr>
+        <w:t xml:space="preserve"> </w:t>
+      </w:r>
+      <w:proofErr w:type="spellStart"/>
+      <w:r>
+        <w:rPr>
+          <w:rFonts w:ascii="Arial" w:hAnsi="Arial" w:cs="Arial"/>
+          <w:color w:val="333333"/>
+          <w:sz w:val="26"/>
+          <w:szCs w:val="26"/>
+          <w:u w:val="single"/>
+          <w:shd w:val="clear" w:color="auto" w:fill="E8E8C8"/>
+          <w:lang w:val="pt-BR"/>
+        </w:rPr>
+        <w:t>Museum</w:t>
+      </w:r>
+      <w:proofErr w:type="spellEnd"/>
+      <w:r>
+        <w:rPr>
+          <w:rStyle w:val="apple-converted-space"/>
+          <w:rFonts w:ascii="Arial" w:eastAsiaTheme="majorEastAsia" w:hAnsi="Arial" w:cs="Arial"/>
+          <w:color w:val="333333"/>
+          <w:sz w:val="26"/>
+          <w:szCs w:val="26"/>
+          <w:shd w:val="clear" w:color="auto" w:fill="E8E8C8"/>
+          <w:lang w:val="pt-BR"/>
+        </w:rPr>
+        <w:t> </w:t>
+      </w:r>
+      <w:r>
+        <w:rPr>
+          <w:rFonts w:ascii="Arial" w:hAnsi="Arial" w:cs="Arial"/>
+          <w:color w:val="333333"/>
+          <w:sz w:val="26"/>
+          <w:szCs w:val="26"/>
+          <w:shd w:val="clear" w:color="auto" w:fill="E8E8C8"/>
+          <w:lang w:val="pt-BR"/>
+        </w:rPr>
+        <w:t xml:space="preserve">(com acervo do colecionador austríaco Rudolph </w:t>
+      </w:r>
+      <w:proofErr w:type="spellStart"/>
+      <w:r>
+        <w:rPr>
+          <w:rFonts w:ascii="Arial" w:hAnsi="Arial" w:cs="Arial"/>
+          <w:color w:val="333333"/>
+          <w:sz w:val="26"/>
+          <w:szCs w:val="26"/>
+          <w:shd w:val="clear" w:color="auto" w:fill="E8E8C8"/>
+          <w:lang w:val="pt-BR"/>
+        </w:rPr>
+        <w:t>Leopold</w:t>
+      </w:r>
+      <w:proofErr w:type="spellEnd"/>
+      <w:r>
+        <w:rPr>
+          <w:rFonts w:ascii="Arial" w:hAnsi="Arial" w:cs="Arial"/>
+          <w:color w:val="333333"/>
+          <w:sz w:val="26"/>
+          <w:szCs w:val="26"/>
+          <w:shd w:val="clear" w:color="auto" w:fill="E8E8C8"/>
+          <w:lang w:val="pt-BR"/>
+        </w:rPr>
+        <w:t xml:space="preserve">), </w:t>
+      </w:r>
+    </w:p>
+    <w:p>
+      <w:pPr>
+        <w:pStyle w:val="PargrafodaLista"/>
+        <w:numPr>
+          <w:ilvl w:val="0"/>
+          <w:numId w:val="7"/>
+        </w:numPr>
+        <w:rPr>
+          <w:lang w:val="pt-BR"/>
+        </w:rPr>
+      </w:pPr>
+      <w:proofErr w:type="gramStart"/>
+      <w:r>
+        <w:rPr>
+          <w:rFonts w:ascii="Arial" w:hAnsi="Arial" w:cs="Arial"/>
+          <w:color w:val="333333"/>
+          <w:sz w:val="26"/>
+          <w:szCs w:val="26"/>
+          <w:shd w:val="clear" w:color="auto" w:fill="E8E8C8"/>
+          <w:lang w:val="pt-BR"/>
+        </w:rPr>
+        <w:t>o</w:t>
+      </w:r>
+      <w:proofErr w:type="gramEnd"/>
+      <w:r>
+        <w:rPr>
+          <w:rStyle w:val="apple-converted-space"/>
+          <w:rFonts w:ascii="Arial" w:eastAsiaTheme="majorEastAsia" w:hAnsi="Arial" w:cs="Arial"/>
+          <w:color w:val="333333"/>
+          <w:sz w:val="26"/>
+          <w:szCs w:val="26"/>
+          <w:shd w:val="clear" w:color="auto" w:fill="E8E8C8"/>
+          <w:lang w:val="pt-BR"/>
+        </w:rPr>
+        <w:t> </w:t>
+      </w:r>
+      <w:proofErr w:type="spellStart"/>
+      <w:r>
+        <w:rPr>
+          <w:rFonts w:ascii="Arial" w:hAnsi="Arial" w:cs="Arial"/>
+          <w:color w:val="333333"/>
+          <w:sz w:val="26"/>
+          <w:szCs w:val="26"/>
+          <w:u w:val="single"/>
+          <w:shd w:val="clear" w:color="auto" w:fill="E8E8C8"/>
+          <w:lang w:val="pt-BR"/>
+        </w:rPr>
+        <w:t>Architektur</w:t>
+      </w:r>
+      <w:proofErr w:type="spellEnd"/>
+      <w:r>
+        <w:rPr>
+          <w:rFonts w:ascii="Arial" w:hAnsi="Arial" w:cs="Arial"/>
+          <w:color w:val="333333"/>
+          <w:sz w:val="26"/>
+          <w:szCs w:val="26"/>
+          <w:u w:val="single"/>
+          <w:shd w:val="clear" w:color="auto" w:fill="E8E8C8"/>
+          <w:lang w:val="pt-BR"/>
+        </w:rPr>
+        <w:t xml:space="preserve"> </w:t>
+      </w:r>
+      <w:proofErr w:type="spellStart"/>
+      <w:r>
+        <w:rPr>
+          <w:rFonts w:ascii="Arial" w:hAnsi="Arial" w:cs="Arial"/>
+          <w:color w:val="333333"/>
+          <w:sz w:val="26"/>
+          <w:szCs w:val="26"/>
+          <w:u w:val="single"/>
+          <w:shd w:val="clear" w:color="auto" w:fill="E8E8C8"/>
+          <w:lang w:val="pt-BR"/>
+        </w:rPr>
+        <w:t>Zentrum</w:t>
+      </w:r>
+      <w:proofErr w:type="spellEnd"/>
+      <w:r>
+        <w:rPr>
+          <w:rFonts w:ascii="Arial" w:hAnsi="Arial" w:cs="Arial"/>
+          <w:color w:val="333333"/>
+          <w:sz w:val="26"/>
+          <w:szCs w:val="26"/>
+          <w:u w:val="single"/>
+          <w:shd w:val="clear" w:color="auto" w:fill="E8E8C8"/>
+          <w:lang w:val="pt-BR"/>
+        </w:rPr>
+        <w:t xml:space="preserve"> Wien</w:t>
+      </w:r>
+      <w:r>
+        <w:rPr>
+          <w:rStyle w:val="apple-converted-space"/>
+          <w:rFonts w:ascii="Arial" w:eastAsiaTheme="majorEastAsia" w:hAnsi="Arial" w:cs="Arial"/>
+          <w:color w:val="333333"/>
+          <w:sz w:val="26"/>
+          <w:szCs w:val="26"/>
+          <w:shd w:val="clear" w:color="auto" w:fill="E8E8C8"/>
+          <w:lang w:val="pt-BR"/>
+        </w:rPr>
+        <w:t> </w:t>
+      </w:r>
+      <w:r>
+        <w:rPr>
+          <w:rFonts w:ascii="Arial" w:hAnsi="Arial" w:cs="Arial"/>
+          <w:color w:val="333333"/>
+          <w:sz w:val="26"/>
+          <w:szCs w:val="26"/>
+          <w:shd w:val="clear" w:color="auto" w:fill="E8E8C8"/>
+          <w:lang w:val="pt-BR"/>
+        </w:rPr>
+        <w:t xml:space="preserve">(de arquitetura) </w:t>
+      </w:r>
+    </w:p>
+    <w:p>
+      <w:pPr>
+        <w:pStyle w:val="PargrafodaLista"/>
+        <w:numPr>
+          <w:ilvl w:val="0"/>
+          <w:numId w:val="7"/>
+        </w:numPr>
+        <w:rPr>
+          <w:lang w:val="pt-BR"/>
+        </w:rPr>
+      </w:pPr>
+      <w:r>
+        <w:rPr>
+          <w:rFonts w:ascii="Arial" w:hAnsi="Arial" w:cs="Arial"/>
+          <w:color w:val="333333"/>
+          <w:sz w:val="26"/>
+          <w:szCs w:val="26"/>
+          <w:shd w:val="clear" w:color="auto" w:fill="E8E8C8"/>
+          <w:lang w:val="pt-BR"/>
+        </w:rPr>
+        <w:t xml:space="preserve"> </w:t>
+      </w:r>
+      <w:proofErr w:type="gramStart"/>
+      <w:r>
+        <w:rPr>
+          <w:rFonts w:ascii="Arial" w:hAnsi="Arial" w:cs="Arial"/>
+          <w:color w:val="333333"/>
+          <w:sz w:val="26"/>
+          <w:szCs w:val="26"/>
+          <w:shd w:val="clear" w:color="auto" w:fill="E8E8C8"/>
+          <w:lang w:val="pt-BR"/>
+        </w:rPr>
+        <w:t>o</w:t>
+      </w:r>
+      <w:proofErr w:type="gramEnd"/>
+      <w:r>
+        <w:rPr>
+          <w:rStyle w:val="apple-converted-space"/>
+          <w:rFonts w:ascii="Arial" w:eastAsiaTheme="majorEastAsia" w:hAnsi="Arial" w:cs="Arial"/>
+          <w:color w:val="333333"/>
+          <w:sz w:val="26"/>
+          <w:szCs w:val="26"/>
+          <w:shd w:val="clear" w:color="auto" w:fill="E8E8C8"/>
+          <w:lang w:val="pt-BR"/>
+        </w:rPr>
+        <w:t> </w:t>
+      </w:r>
+      <w:proofErr w:type="spellStart"/>
+      <w:r>
+        <w:rPr>
+          <w:rFonts w:ascii="Arial" w:hAnsi="Arial" w:cs="Arial"/>
+          <w:b/>
+          <w:bCs/>
+          <w:color w:val="000000"/>
+          <w:sz w:val="26"/>
+          <w:szCs w:val="26"/>
+          <w:shd w:val="clear" w:color="auto" w:fill="E8E8C8"/>
+          <w:lang w:val="pt-BR"/>
+        </w:rPr>
+        <w:t>Mumok</w:t>
+      </w:r>
+      <w:proofErr w:type="spellEnd"/>
+      <w:r>
+        <w:rPr>
+          <w:rStyle w:val="apple-converted-space"/>
+          <w:rFonts w:ascii="Arial" w:eastAsiaTheme="majorEastAsia" w:hAnsi="Arial" w:cs="Arial"/>
+          <w:color w:val="333333"/>
+          <w:sz w:val="26"/>
+          <w:szCs w:val="26"/>
+          <w:shd w:val="clear" w:color="auto" w:fill="E8E8C8"/>
+          <w:lang w:val="pt-BR"/>
+        </w:rPr>
+        <w:t> </w:t>
+      </w:r>
+      <w:r>
+        <w:rPr>
+          <w:rFonts w:ascii="Arial" w:hAnsi="Arial" w:cs="Arial"/>
+          <w:color w:val="333333"/>
+          <w:sz w:val="26"/>
+          <w:szCs w:val="26"/>
+          <w:shd w:val="clear" w:color="auto" w:fill="E8E8C8"/>
+          <w:lang w:val="pt-BR"/>
+        </w:rPr>
+        <w:t>(o MAM de Viena e um dos mais renomados do mundo)</w:t>
+      </w:r>
+      <w:r>
+        <w:rPr>
+          <w:rFonts w:ascii="Arial" w:hAnsi="Arial" w:cs="Arial"/>
+          <w:color w:val="333333"/>
+          <w:sz w:val="26"/>
+          <w:szCs w:val="26"/>
+          <w:shd w:val="clear" w:color="auto" w:fill="E8E8C8"/>
+          <w:lang w:val="pt-BR"/>
+        </w:rPr>
+        <w:t>, o mais famoso de todos</w:t>
+      </w:r>
+      <w:r>
+        <w:rPr>
+          <w:rFonts w:ascii="Arial" w:hAnsi="Arial" w:cs="Arial"/>
+          <w:color w:val="333333"/>
+          <w:sz w:val="26"/>
+          <w:szCs w:val="26"/>
+          <w:shd w:val="clear" w:color="auto" w:fill="E8E8C8"/>
+          <w:lang w:val="pt-BR"/>
+        </w:rPr>
+        <w:t>.</w:t>
+      </w:r>
+    </w:p>
+    <w:p>
+      <w:pPr>
+        <w:pStyle w:val="NormalWeb"/>
+        <w:shd w:val="clear" w:color="auto" w:fill="E8E8C8"/>
+        <w:spacing w:before="0" w:beforeAutospacing="0" w:after="360" w:afterAutospacing="0" w:line="434" w:lineRule="atLeast"/>
+        <w:rPr>
+          <w:rFonts w:ascii="Arial" w:hAnsi="Arial" w:cs="Arial"/>
+          <w:color w:val="333333"/>
+          <w:sz w:val="26"/>
+          <w:szCs w:val="26"/>
+        </w:rPr>
+      </w:pPr>
+      <w:r>
+        <w:rPr>
+          <w:rFonts w:ascii="Arial" w:hAnsi="Arial" w:cs="Arial"/>
+          <w:b/>
+          <w:bCs/>
+          <w:color w:val="000000"/>
+          <w:sz w:val="26"/>
+          <w:szCs w:val="26"/>
+        </w:rPr>
+        <w:t>Parlamento</w:t>
+      </w:r>
+      <w:r>
+        <w:rPr>
+          <w:rFonts w:ascii="Arial" w:hAnsi="Arial" w:cs="Arial"/>
+          <w:color w:val="333333"/>
+          <w:sz w:val="26"/>
+          <w:szCs w:val="26"/>
+        </w:rPr>
+        <w:t>. Em estilo neoclássico e lembrando um templo greco-romano, é nele que está a sede do Parlamento Austríaco. Destaco os detalhes decorativos do enorme edifício (com esculturas e relevos em mármore) e a linda</w:t>
+      </w:r>
+      <w:r>
+        <w:rPr>
+          <w:rStyle w:val="apple-converted-space"/>
+          <w:rFonts w:ascii="Arial" w:eastAsiaTheme="majorEastAsia" w:hAnsi="Arial" w:cs="Arial"/>
+          <w:color w:val="333333"/>
+          <w:sz w:val="26"/>
+          <w:szCs w:val="26"/>
+        </w:rPr>
+        <w:t> </w:t>
+      </w:r>
+      <w:r>
+        <w:rPr>
+          <w:rFonts w:ascii="Arial" w:hAnsi="Arial" w:cs="Arial"/>
+          <w:b/>
+          <w:bCs/>
+          <w:color w:val="000000"/>
+          <w:sz w:val="26"/>
+          <w:szCs w:val="26"/>
+        </w:rPr>
+        <w:t>estátua de Palas Atena</w:t>
+      </w:r>
+      <w:r>
+        <w:rPr>
+          <w:rFonts w:ascii="Arial" w:hAnsi="Arial" w:cs="Arial"/>
+          <w:color w:val="333333"/>
+          <w:sz w:val="26"/>
+          <w:szCs w:val="26"/>
+        </w:rPr>
+        <w:t>, a deusa grega da sabedoria, que está em frente à entrada principal. Os detalhes dourados nela dão o toque especial ao monumento – que faz uma homenagem à força das leis.</w:t>
+      </w:r>
+    </w:p>
+    <w:p>
+      <w:pPr>
+        <w:ind w:firstLine="0"/>
+        <w:rPr>
+          <w:lang w:val="pt-BR"/>
+        </w:rPr>
+      </w:pPr>
+    </w:p>
+    <w:p>
+      <w:pPr>
+        <w:ind w:left="708" w:firstLine="0"/>
+        <w:rPr>
+          <w:lang w:val="pt-BR"/>
+        </w:rPr>
+      </w:pPr>
+    </w:p>
+    <w:p>
+      <w:pPr>
+        <w:ind w:firstLine="0"/>
+        <w:rPr>
+          <w:lang w:val="pt-BR"/>
+        </w:rPr>
+      </w:pPr>
+      <w:proofErr w:type="spellStart"/>
+      <w:r>
+        <w:rPr>
+          <w:lang w:val="pt-BR"/>
+        </w:rPr>
+        <w:t>Helderplatz</w:t>
+      </w:r>
+      <w:proofErr w:type="spellEnd"/>
+      <w:r>
+        <w:rPr>
+          <w:lang w:val="pt-BR"/>
+        </w:rPr>
+        <w:t>:</w:t>
+      </w:r>
+      <w:r>
+        <w:rPr>
+          <w:lang w:val="pt-BR"/>
+        </w:rPr>
+        <w:t xml:space="preserve"> em frente a </w:t>
+      </w:r>
+      <w:r>
+        <w:rPr>
+          <w:lang w:val="pt-BR"/>
+        </w:rPr>
+        <w:t xml:space="preserve">biblioteca nacional, perto do </w:t>
+      </w:r>
+      <w:proofErr w:type="spellStart"/>
+      <w:r>
+        <w:rPr>
+          <w:lang w:val="pt-BR"/>
+        </w:rPr>
+        <w:t>Ho</w:t>
+      </w:r>
+      <w:r>
+        <w:rPr>
+          <w:lang w:val="pt-BR"/>
+        </w:rPr>
+        <w:t>fburg</w:t>
+      </w:r>
+      <w:proofErr w:type="spellEnd"/>
+      <w:r>
+        <w:rPr>
+          <w:lang w:val="pt-BR"/>
+        </w:rPr>
+        <w:t>.</w:t>
+      </w:r>
+      <w:r>
+        <w:rPr>
+          <w:lang w:val="pt-BR"/>
+        </w:rPr>
+        <w:t xml:space="preserve"> </w:t>
+      </w:r>
+    </w:p>
+    <w:p>
+      <w:pPr>
+        <w:ind w:firstLine="0"/>
+        <w:rPr>
+          <w:lang w:val="pt-BR"/>
+        </w:rPr>
+      </w:pPr>
+    </w:p>
+    <w:p>
+      <w:pPr>
+        <w:ind w:firstLine="0"/>
+        <w:rPr>
+          <w:rFonts w:ascii="Palatino Linotype" w:hAnsi="Palatino Linotype"/>
+          <w:color w:val="000000"/>
+          <w:sz w:val="21"/>
+          <w:szCs w:val="21"/>
+          <w:shd w:val="clear" w:color="auto" w:fill="FFFFFF"/>
+          <w:lang w:val="pt-BR"/>
+        </w:rPr>
+      </w:pPr>
+      <w:proofErr w:type="spellStart"/>
+      <w:r>
+        <w:rPr>
+          <w:rFonts w:ascii="Palatino Linotype" w:hAnsi="Palatino Linotype"/>
+          <w:color w:val="000000"/>
+          <w:sz w:val="21"/>
+          <w:szCs w:val="21"/>
+          <w:shd w:val="clear" w:color="auto" w:fill="FFFFFF"/>
+          <w:lang w:val="pt-BR"/>
+        </w:rPr>
+        <w:t>Burggarten</w:t>
+      </w:r>
+      <w:proofErr w:type="spellEnd"/>
+      <w:r>
+        <w:rPr>
+          <w:rFonts w:ascii="Palatino Linotype" w:hAnsi="Palatino Linotype"/>
+          <w:color w:val="000000"/>
+          <w:sz w:val="21"/>
+          <w:szCs w:val="21"/>
+          <w:shd w:val="clear" w:color="auto" w:fill="FFFFFF"/>
+          <w:lang w:val="pt-BR"/>
+        </w:rPr>
+        <w:t xml:space="preserve">: </w:t>
+      </w:r>
+      <w:r>
+        <w:rPr>
+          <w:rFonts w:ascii="Palatino Linotype" w:hAnsi="Palatino Linotype"/>
+          <w:color w:val="000000"/>
+          <w:sz w:val="21"/>
+          <w:szCs w:val="21"/>
+          <w:shd w:val="clear" w:color="auto" w:fill="FFFFFF"/>
+          <w:lang w:val="pt-BR"/>
+        </w:rPr>
+        <w:t>Logo atrás do prédio da Biblioteca fica um parque agradável, o</w:t>
+      </w:r>
+      <w:r>
+        <w:rPr>
+          <w:rStyle w:val="apple-converted-space"/>
+          <w:rFonts w:ascii="Palatino Linotype" w:eastAsiaTheme="majorEastAsia" w:hAnsi="Palatino Linotype"/>
+          <w:color w:val="000000"/>
+          <w:sz w:val="21"/>
+          <w:szCs w:val="21"/>
+          <w:shd w:val="clear" w:color="auto" w:fill="FFFFFF"/>
+          <w:lang w:val="pt-BR"/>
+        </w:rPr>
+        <w:t> </w:t>
+      </w:r>
+      <w:proofErr w:type="spellStart"/>
+      <w:r>
+        <w:rPr>
+          <w:rStyle w:val="Forte"/>
+          <w:rFonts w:ascii="Palatino Linotype" w:eastAsiaTheme="majorEastAsia" w:hAnsi="Palatino Linotype"/>
+          <w:color w:val="000000"/>
+          <w:sz w:val="21"/>
+          <w:szCs w:val="21"/>
+          <w:bdr w:val="none" w:sz="0" w:space="0" w:color="auto" w:frame="1"/>
+          <w:lang w:val="pt-BR"/>
+        </w:rPr>
+        <w:t>Burggarten</w:t>
+      </w:r>
+      <w:proofErr w:type="spellEnd"/>
+      <w:r>
+        <w:rPr>
+          <w:rFonts w:ascii="Palatino Linotype" w:hAnsi="Palatino Linotype"/>
+          <w:color w:val="000000"/>
+          <w:sz w:val="21"/>
+          <w:szCs w:val="21"/>
+          <w:shd w:val="clear" w:color="auto" w:fill="FFFFFF"/>
+          <w:lang w:val="pt-BR"/>
+        </w:rPr>
+        <w:t>, onde eu descansei um pouco na sombra</w:t>
+      </w:r>
+      <w:r>
+        <w:rPr>
+          <w:rFonts w:ascii="Palatino Linotype" w:hAnsi="Palatino Linotype"/>
+          <w:color w:val="000000"/>
+          <w:sz w:val="21"/>
+          <w:szCs w:val="21"/>
+          <w:shd w:val="clear" w:color="auto" w:fill="FFFFFF"/>
+          <w:lang w:val="pt-BR"/>
+        </w:rPr>
+        <w:t>.</w:t>
+      </w:r>
+      <w:r>
+        <w:rPr>
+          <w:rFonts w:ascii="Palatino Linotype" w:hAnsi="Palatino Linotype"/>
+          <w:color w:val="000000"/>
+          <w:sz w:val="21"/>
+          <w:szCs w:val="21"/>
+          <w:shd w:val="clear" w:color="auto" w:fill="FFFFFF"/>
+          <w:lang w:val="pt-BR"/>
+        </w:rPr>
+        <w:t xml:space="preserve"> </w:t>
+      </w:r>
+      <w:r>
+        <w:rPr>
+          <w:rFonts w:ascii="Arial" w:hAnsi="Arial" w:cs="Arial"/>
+          <w:color w:val="333333"/>
+          <w:sz w:val="26"/>
+          <w:szCs w:val="26"/>
+          <w:shd w:val="clear" w:color="auto" w:fill="E8E8C8"/>
+          <w:lang w:val="pt-BR"/>
+        </w:rPr>
+        <w:t>Ele era o antigo jardim do palácio imperial e hoje é um parque público onde vienenses e turistas param para um descanso e apreciar sua beleza. Destaque para as</w:t>
+      </w:r>
+      <w:r>
+        <w:rPr>
+          <w:rStyle w:val="apple-converted-space"/>
+          <w:rFonts w:ascii="Arial" w:eastAsiaTheme="majorEastAsia" w:hAnsi="Arial" w:cs="Arial"/>
+          <w:color w:val="333333"/>
+          <w:sz w:val="26"/>
+          <w:szCs w:val="26"/>
+          <w:shd w:val="clear" w:color="auto" w:fill="E8E8C8"/>
+          <w:lang w:val="pt-BR"/>
+        </w:rPr>
+        <w:t> </w:t>
+      </w:r>
+      <w:r>
+        <w:rPr>
+          <w:rFonts w:ascii="Arial" w:hAnsi="Arial" w:cs="Arial"/>
+          <w:b/>
+          <w:bCs/>
+          <w:color w:val="000000"/>
+          <w:sz w:val="26"/>
+          <w:szCs w:val="26"/>
+          <w:shd w:val="clear" w:color="auto" w:fill="E8E8C8"/>
+          <w:lang w:val="pt-BR"/>
+        </w:rPr>
+        <w:t>estátuas de Mozart e do Imperador Franz Joseph</w:t>
+      </w:r>
+      <w:r>
+        <w:rPr>
+          <w:rStyle w:val="apple-converted-space"/>
+          <w:rFonts w:ascii="Arial" w:eastAsiaTheme="majorEastAsia" w:hAnsi="Arial" w:cs="Arial"/>
+          <w:color w:val="333333"/>
+          <w:sz w:val="26"/>
+          <w:szCs w:val="26"/>
+          <w:shd w:val="clear" w:color="auto" w:fill="E8E8C8"/>
+          <w:lang w:val="pt-BR"/>
+        </w:rPr>
+        <w:t> </w:t>
+      </w:r>
+      <w:r>
+        <w:rPr>
+          <w:rFonts w:ascii="Arial" w:hAnsi="Arial" w:cs="Arial"/>
+          <w:color w:val="333333"/>
+          <w:sz w:val="26"/>
+          <w:szCs w:val="26"/>
+          <w:shd w:val="clear" w:color="auto" w:fill="E8E8C8"/>
+          <w:lang w:val="pt-BR"/>
+        </w:rPr>
+        <w:t>que estão no local.</w:t>
+      </w:r>
+    </w:p>
+    <w:p>
+      <w:pPr>
+        <w:ind w:firstLine="0"/>
+        <w:rPr>
+          <w:rFonts w:ascii="Palatino Linotype" w:hAnsi="Palatino Linotype"/>
+          <w:color w:val="000000"/>
+          <w:sz w:val="21"/>
+          <w:szCs w:val="21"/>
+          <w:shd w:val="clear" w:color="auto" w:fill="FFFFFF"/>
+          <w:lang w:val="pt-BR"/>
+        </w:rPr>
+      </w:pPr>
+    </w:p>
+    <w:p>
+      <w:pPr>
+        <w:ind w:firstLine="0"/>
+        <w:rPr>
+          <w:rFonts w:ascii="Palatino Linotype" w:hAnsi="Palatino Linotype"/>
+          <w:color w:val="000000"/>
+          <w:sz w:val="21"/>
+          <w:szCs w:val="21"/>
+          <w:shd w:val="clear" w:color="auto" w:fill="FFFFFF"/>
+          <w:lang w:val="pt-BR"/>
+        </w:rPr>
+      </w:pPr>
+      <w:r>
+        <w:rPr>
+          <w:rStyle w:val="Forte"/>
+          <w:rFonts w:ascii="Palatino Linotype" w:eastAsiaTheme="majorEastAsia" w:hAnsi="Palatino Linotype"/>
+          <w:color w:val="000000"/>
+          <w:sz w:val="21"/>
+          <w:szCs w:val="21"/>
+          <w:bdr w:val="none" w:sz="0" w:space="0" w:color="auto" w:frame="1"/>
+          <w:lang w:val="pt-BR"/>
+        </w:rPr>
+        <w:t>Museu Albertina</w:t>
+      </w:r>
+      <w:r>
+        <w:rPr>
+          <w:rFonts w:ascii="Palatino Linotype" w:hAnsi="Palatino Linotype"/>
+          <w:color w:val="000000"/>
+          <w:sz w:val="21"/>
+          <w:szCs w:val="21"/>
+          <w:shd w:val="clear" w:color="auto" w:fill="FFFFFF"/>
+          <w:lang w:val="pt-BR"/>
+        </w:rPr>
+        <w:t>, que tem obras de arte moderna, com trabalhos de artistas impressionistas como Monet, e arte contemporânea. Foi um dos meus museus favoritos na cidade.</w:t>
+      </w:r>
+      <w:r>
+        <w:rPr>
+          <w:rFonts w:ascii="Palatino Linotype" w:hAnsi="Palatino Linotype"/>
+          <w:color w:val="000000"/>
+          <w:sz w:val="21"/>
+          <w:szCs w:val="21"/>
+          <w:shd w:val="clear" w:color="auto" w:fill="FFFFFF"/>
+          <w:lang w:val="pt-BR"/>
+        </w:rPr>
+        <w:t xml:space="preserve"> </w:t>
+      </w:r>
+      <w:r>
+        <w:rPr>
+          <w:rFonts w:ascii="Palatino Linotype" w:hAnsi="Palatino Linotype"/>
+          <w:color w:val="000000"/>
+          <w:sz w:val="21"/>
+          <w:szCs w:val="21"/>
+          <w:shd w:val="clear" w:color="auto" w:fill="FFFFFF"/>
+          <w:lang w:val="pt-BR"/>
+        </w:rPr>
+        <w:t>Preços e horários</w:t>
+      </w:r>
+      <w:r>
+        <w:rPr>
+          <w:rFonts w:ascii="Palatino Linotype" w:hAnsi="Palatino Linotype"/>
+          <w:color w:val="000000"/>
+          <w:sz w:val="21"/>
+          <w:szCs w:val="21"/>
+          <w:shd w:val="clear" w:color="auto" w:fill="FFFFFF"/>
+          <w:lang w:val="pt-BR"/>
+        </w:rPr>
+        <w:t>:</w:t>
+      </w:r>
+    </w:p>
+    <w:p>
+      <w:pPr>
+        <w:pStyle w:val="NormalWeb"/>
+        <w:spacing w:before="0" w:beforeAutospacing="0" w:after="0" w:afterAutospacing="0"/>
+        <w:ind w:firstLine="708"/>
+        <w:textAlignment w:val="baseline"/>
+        <w:rPr>
+          <w:rFonts w:ascii="Palatino Linotype" w:hAnsi="Palatino Linotype"/>
+          <w:color w:val="000000"/>
+          <w:sz w:val="21"/>
+          <w:szCs w:val="21"/>
+          <w:shd w:val="clear" w:color="auto" w:fill="FFFFFF"/>
+        </w:rPr>
+      </w:pPr>
+    </w:p>
+    <w:p>
+      <w:pPr>
+        <w:pStyle w:val="NormalWeb"/>
+        <w:spacing w:before="0" w:beforeAutospacing="0" w:after="0" w:afterAutospacing="0"/>
+        <w:textAlignment w:val="baseline"/>
+        <w:rPr>
+          <w:rFonts w:ascii="Palatino Linotype" w:hAnsi="Palatino Linotype"/>
+          <w:color w:val="000000"/>
+          <w:sz w:val="21"/>
+          <w:szCs w:val="21"/>
+        </w:rPr>
+      </w:pPr>
+      <w:r>
+        <w:rPr>
+          <w:rFonts w:ascii="Palatino Linotype" w:hAnsi="Palatino Linotype"/>
+          <w:color w:val="000000"/>
+          <w:sz w:val="21"/>
+          <w:szCs w:val="21"/>
+          <w:shd w:val="clear" w:color="auto" w:fill="FFFFFF"/>
+        </w:rPr>
+        <w:lastRenderedPageBreak/>
+        <w:t xml:space="preserve">Sissi: </w:t>
+      </w:r>
+      <w:r>
+        <w:rPr>
+          <w:rFonts w:ascii="Palatino Linotype" w:hAnsi="Palatino Linotype"/>
+          <w:color w:val="000000"/>
+          <w:sz w:val="21"/>
+          <w:szCs w:val="21"/>
+        </w:rPr>
+        <w:t xml:space="preserve">Depois de perder tempo caminhando e tirando fotos, voltei a região do Palácio de </w:t>
+      </w:r>
+      <w:proofErr w:type="spellStart"/>
+      <w:r>
+        <w:rPr>
+          <w:rFonts w:ascii="Palatino Linotype" w:hAnsi="Palatino Linotype"/>
+          <w:color w:val="000000"/>
+          <w:sz w:val="21"/>
+          <w:szCs w:val="21"/>
+        </w:rPr>
+        <w:t>Hofburg</w:t>
+      </w:r>
+      <w:proofErr w:type="spellEnd"/>
+      <w:r>
+        <w:rPr>
+          <w:rFonts w:ascii="Palatino Linotype" w:hAnsi="Palatino Linotype"/>
+          <w:color w:val="000000"/>
+          <w:sz w:val="21"/>
+          <w:szCs w:val="21"/>
+        </w:rPr>
+        <w:t>. Era hora de conhecer melhor a</w:t>
+      </w:r>
+      <w:r>
+        <w:rPr>
+          <w:rStyle w:val="apple-converted-space"/>
+          <w:rFonts w:ascii="Palatino Linotype" w:eastAsiaTheme="majorEastAsia" w:hAnsi="Palatino Linotype"/>
+          <w:color w:val="000000"/>
+          <w:sz w:val="21"/>
+          <w:szCs w:val="21"/>
+        </w:rPr>
+        <w:t> </w:t>
+      </w:r>
+      <w:hyperlink r:id="rId5" w:tgtFrame="_blank" w:history="1">
+        <w:r>
+          <w:rPr>
+            <w:rStyle w:val="Hyperlink"/>
+            <w:rFonts w:ascii="inherit" w:eastAsiaTheme="majorEastAsia" w:hAnsi="inherit"/>
+            <w:color w:val="555555"/>
+            <w:sz w:val="21"/>
+            <w:szCs w:val="21"/>
+            <w:bdr w:val="none" w:sz="0" w:space="0" w:color="auto" w:frame="1"/>
+          </w:rPr>
+          <w:t>história da Imperatriz Sissi</w:t>
+        </w:r>
+      </w:hyperlink>
+      <w:r>
+        <w:rPr>
+          <w:rFonts w:ascii="Palatino Linotype" w:hAnsi="Palatino Linotype"/>
+          <w:color w:val="000000"/>
+          <w:sz w:val="21"/>
+          <w:szCs w:val="21"/>
+        </w:rPr>
+        <w:t>.</w:t>
+      </w:r>
+    </w:p>
+    <w:p>
+      <w:pPr>
+        <w:pStyle w:val="NormalWeb"/>
+        <w:spacing w:before="0" w:beforeAutospacing="0" w:after="0" w:afterAutospacing="0"/>
+        <w:textAlignment w:val="baseline"/>
+        <w:rPr>
+          <w:rFonts w:ascii="Palatino Linotype" w:hAnsi="Palatino Linotype"/>
+          <w:color w:val="000000"/>
+          <w:sz w:val="21"/>
+          <w:szCs w:val="21"/>
+        </w:rPr>
+      </w:pPr>
+      <w:r>
+        <w:rPr>
+          <w:rFonts w:ascii="Palatino Linotype" w:hAnsi="Palatino Linotype"/>
+          <w:color w:val="000000"/>
+          <w:sz w:val="21"/>
+          <w:szCs w:val="21"/>
+        </w:rPr>
+        <w:t>Eu não estava interessada na coleção do tesouro imperial, que consiste em um labirinto sem fim de porcelanas e peças de ouro e prata. Logo, passei direito por essa parte do passeio e segui para os</w:t>
+      </w:r>
+      <w:r>
+        <w:rPr>
+          <w:rStyle w:val="apple-converted-space"/>
+          <w:rFonts w:ascii="Palatino Linotype" w:eastAsiaTheme="majorEastAsia" w:hAnsi="Palatino Linotype"/>
+          <w:color w:val="000000"/>
+          <w:sz w:val="21"/>
+          <w:szCs w:val="21"/>
+        </w:rPr>
+        <w:t> </w:t>
+      </w:r>
+      <w:r>
+        <w:rPr>
+          <w:rStyle w:val="Forte"/>
+          <w:rFonts w:ascii="inherit" w:hAnsi="inherit"/>
+          <w:color w:val="000000"/>
+          <w:sz w:val="21"/>
+          <w:szCs w:val="21"/>
+          <w:bdr w:val="none" w:sz="0" w:space="0" w:color="auto" w:frame="1"/>
+        </w:rPr>
+        <w:t>Apartamentos Imperiais</w:t>
+      </w:r>
+      <w:r>
+        <w:rPr>
+          <w:rFonts w:ascii="Palatino Linotype" w:hAnsi="Palatino Linotype"/>
+          <w:color w:val="000000"/>
+          <w:sz w:val="21"/>
+          <w:szCs w:val="21"/>
+        </w:rPr>
+        <w:t xml:space="preserve">. A entrada inclui </w:t>
+      </w:r>
+      <w:proofErr w:type="spellStart"/>
+      <w:r>
+        <w:rPr>
+          <w:rFonts w:ascii="Palatino Linotype" w:hAnsi="Palatino Linotype"/>
+          <w:color w:val="000000"/>
+          <w:sz w:val="21"/>
+          <w:szCs w:val="21"/>
+        </w:rPr>
+        <w:t>audioguia</w:t>
+      </w:r>
+      <w:proofErr w:type="spellEnd"/>
+      <w:r>
+        <w:rPr>
+          <w:rFonts w:ascii="Palatino Linotype" w:hAnsi="Palatino Linotype"/>
+          <w:color w:val="000000"/>
+          <w:sz w:val="21"/>
+          <w:szCs w:val="21"/>
+        </w:rPr>
+        <w:t>, o que é ótimo para conhecer melhor a história da Imperatriz e seu marido, o Franz Joseph, além de ver um pouco do luxo e pompa que era a vida na corte.</w:t>
+      </w:r>
+      <w:r>
+        <w:rPr>
+          <w:rFonts w:ascii="Palatino Linotype" w:hAnsi="Palatino Linotype"/>
+          <w:color w:val="000000"/>
+          <w:sz w:val="21"/>
+          <w:szCs w:val="21"/>
+        </w:rPr>
+        <w:t xml:space="preserve"> Preços e horários: </w:t>
+      </w:r>
+    </w:p>
+    <w:p>
+      <w:pPr>
+        <w:pStyle w:val="NormalWeb"/>
+        <w:spacing w:before="0" w:beforeAutospacing="0" w:after="0" w:afterAutospacing="0"/>
+        <w:textAlignment w:val="baseline"/>
+        <w:rPr>
+          <w:rFonts w:ascii="Palatino Linotype" w:hAnsi="Palatino Linotype"/>
+          <w:color w:val="000000"/>
+          <w:sz w:val="21"/>
+          <w:szCs w:val="21"/>
+          <w:bdr w:val="none" w:sz="0" w:space="0" w:color="auto" w:frame="1"/>
+        </w:rPr>
+      </w:pPr>
+      <w:r>
+        <w:rPr>
+          <w:rFonts w:ascii="Palatino Linotype" w:hAnsi="Palatino Linotype"/>
+          <w:color w:val="000000"/>
+          <w:sz w:val="21"/>
+          <w:szCs w:val="21"/>
+          <w:bdr w:val="none" w:sz="0" w:space="0" w:color="auto" w:frame="1"/>
+        </w:rPr>
+        <w:br/>
+      </w:r>
+      <w:proofErr w:type="spellStart"/>
+      <w:r>
+        <w:rPr>
+          <w:rFonts w:ascii="Palatino Linotype" w:hAnsi="Palatino Linotype"/>
+          <w:color w:val="000000"/>
+          <w:sz w:val="21"/>
+          <w:szCs w:val="21"/>
+          <w:shd w:val="clear" w:color="auto" w:fill="FFFFFF"/>
+        </w:rPr>
+        <w:t>Rathausplatz</w:t>
+      </w:r>
+      <w:proofErr w:type="spellEnd"/>
+      <w:r>
+        <w:rPr>
+          <w:rFonts w:ascii="Palatino Linotype" w:hAnsi="Palatino Linotype"/>
+          <w:color w:val="000000"/>
+          <w:sz w:val="21"/>
+          <w:szCs w:val="21"/>
+          <w:shd w:val="clear" w:color="auto" w:fill="FFFFFF"/>
+        </w:rPr>
+        <w:t>, que é o prédio da prefeitura, onde em frente</w:t>
+      </w:r>
+      <w:r>
+        <w:rPr>
+          <w:rStyle w:val="apple-converted-space"/>
+          <w:rFonts w:ascii="Palatino Linotype" w:eastAsiaTheme="majorEastAsia" w:hAnsi="Palatino Linotype"/>
+          <w:color w:val="000000"/>
+          <w:sz w:val="21"/>
+          <w:szCs w:val="21"/>
+          <w:shd w:val="clear" w:color="auto" w:fill="FFFFFF"/>
+        </w:rPr>
+        <w:t> </w:t>
+      </w:r>
+      <w:hyperlink r:id="rId6" w:tgtFrame="_blank" w:history="1">
+        <w:r>
+          <w:rPr>
+            <w:rStyle w:val="Hyperlink"/>
+            <w:rFonts w:ascii="Palatino Linotype" w:eastAsiaTheme="majorEastAsia" w:hAnsi="Palatino Linotype"/>
+            <w:color w:val="555555"/>
+            <w:sz w:val="21"/>
+            <w:szCs w:val="21"/>
+            <w:bdr w:val="none" w:sz="0" w:space="0" w:color="auto" w:frame="1"/>
+          </w:rPr>
+          <w:t>tem programação o ano inteiro</w:t>
+        </w:r>
+      </w:hyperlink>
+      <w:r>
+        <w:rPr>
+          <w:rFonts w:ascii="Palatino Linotype" w:hAnsi="Palatino Linotype"/>
+          <w:color w:val="000000"/>
+          <w:sz w:val="21"/>
+          <w:szCs w:val="21"/>
+          <w:shd w:val="clear" w:color="auto" w:fill="FFFFFF"/>
+        </w:rPr>
+        <w:t>. Quando estive lá, estava rolando um festival de cinema. Já cansada de toda a maratona do dia, aproveitei o ócio para me sentar num canto e tomar um</w:t>
+      </w:r>
+      <w:r>
+        <w:rPr>
+          <w:rStyle w:val="apple-converted-space"/>
+          <w:rFonts w:ascii="Palatino Linotype" w:eastAsiaTheme="majorEastAsia" w:hAnsi="Palatino Linotype"/>
+          <w:color w:val="000000"/>
+          <w:sz w:val="21"/>
+          <w:szCs w:val="21"/>
+          <w:shd w:val="clear" w:color="auto" w:fill="FFFFFF"/>
+        </w:rPr>
+        <w:t> </w:t>
+      </w:r>
+      <w:proofErr w:type="spellStart"/>
+      <w:r>
+        <w:rPr>
+          <w:rStyle w:val="Forte"/>
+          <w:rFonts w:ascii="Palatino Linotype" w:hAnsi="Palatino Linotype"/>
+          <w:color w:val="000000"/>
+          <w:sz w:val="21"/>
+          <w:szCs w:val="21"/>
+          <w:bdr w:val="none" w:sz="0" w:space="0" w:color="auto" w:frame="1"/>
+        </w:rPr>
+        <w:t>Spritzter</w:t>
+      </w:r>
+      <w:proofErr w:type="spellEnd"/>
+      <w:r>
+        <w:rPr>
+          <w:rFonts w:ascii="Palatino Linotype" w:hAnsi="Palatino Linotype"/>
+          <w:color w:val="000000"/>
+          <w:sz w:val="21"/>
+          <w:szCs w:val="21"/>
+          <w:shd w:val="clear" w:color="auto" w:fill="FFFFFF"/>
+        </w:rPr>
+        <w:t> (vinho branco com soda), o drink do verão na Áustria. Acabei jantando por ali também antes de seguir de volta para o meu hotel</w:t>
+      </w:r>
+      <w:r>
+        <w:rPr>
+          <w:rFonts w:ascii="Palatino Linotype" w:hAnsi="Palatino Linotype"/>
+          <w:color w:val="000000"/>
+          <w:sz w:val="21"/>
+          <w:szCs w:val="21"/>
+          <w:bdr w:val="none" w:sz="0" w:space="0" w:color="auto" w:frame="1"/>
+        </w:rPr>
+        <w:br/>
+      </w:r>
+    </w:p>
+    <w:p>
+      <w:pPr>
+        <w:pStyle w:val="NormalWeb"/>
+        <w:spacing w:before="0" w:beforeAutospacing="0" w:after="0" w:afterAutospacing="0"/>
+        <w:textAlignment w:val="baseline"/>
+        <w:rPr>
+          <w:rFonts w:ascii="Palatino Linotype" w:hAnsi="Palatino Linotype"/>
+          <w:color w:val="000000"/>
+          <w:sz w:val="21"/>
+          <w:szCs w:val="21"/>
+        </w:rPr>
+      </w:pPr>
+      <w:r>
+        <w:rPr>
+          <w:rFonts w:ascii="Palatino Linotype" w:hAnsi="Palatino Linotype"/>
+          <w:color w:val="000000"/>
+          <w:sz w:val="21"/>
+          <w:szCs w:val="21"/>
+          <w:bdr w:val="none" w:sz="0" w:space="0" w:color="auto" w:frame="1"/>
+        </w:rPr>
+        <w:t>2ºdia</w:t>
+      </w:r>
+      <w:r>
+        <w:rPr>
+          <w:rFonts w:ascii="Palatino Linotype" w:hAnsi="Palatino Linotype"/>
+          <w:color w:val="000000"/>
+          <w:sz w:val="21"/>
+          <w:szCs w:val="21"/>
+          <w:bdr w:val="none" w:sz="0" w:space="0" w:color="auto" w:frame="1"/>
+        </w:rPr>
+        <w:br/>
+      </w:r>
+      <w:proofErr w:type="spellStart"/>
+      <w:r>
+        <w:rPr>
+          <w:rStyle w:val="Forte"/>
+          <w:rFonts w:ascii="inherit" w:eastAsiaTheme="majorEastAsia" w:hAnsi="inherit"/>
+          <w:color w:val="000000"/>
+          <w:sz w:val="21"/>
+          <w:szCs w:val="21"/>
+          <w:bdr w:val="none" w:sz="0" w:space="0" w:color="auto" w:frame="1"/>
+        </w:rPr>
+        <w:t>Naschmarkt</w:t>
+      </w:r>
+      <w:proofErr w:type="spellEnd"/>
+      <w:r>
+        <w:rPr>
+          <w:rFonts w:ascii="Palatino Linotype" w:hAnsi="Palatino Linotype"/>
+          <w:color w:val="000000"/>
+          <w:sz w:val="21"/>
+          <w:szCs w:val="21"/>
+        </w:rPr>
+        <w:t>, um mercado municipal a céu aberto, onde você encontra de tudo, desde frutas, temperos, carnes e peixes, etc. Claro, ao longo dos anos foi ficando cada vez mais turístico e também há ali diversos restaurantes.</w:t>
+      </w:r>
+    </w:p>
+    <w:p>
+      <w:pPr>
+        <w:pStyle w:val="NormalWeb"/>
+        <w:spacing w:before="0" w:beforeAutospacing="0" w:after="0" w:afterAutospacing="0"/>
+        <w:textAlignment w:val="baseline"/>
+        <w:rPr>
+          <w:rFonts w:ascii="Palatino Linotype" w:hAnsi="Palatino Linotype"/>
+          <w:color w:val="000000"/>
+          <w:sz w:val="21"/>
+          <w:szCs w:val="21"/>
+        </w:rPr>
+      </w:pPr>
+      <w:r>
+        <w:rPr>
+          <w:rFonts w:ascii="Palatino Linotype" w:hAnsi="Palatino Linotype"/>
+          <w:color w:val="000000"/>
+          <w:sz w:val="21"/>
+          <w:szCs w:val="21"/>
+        </w:rPr>
+        <w:t xml:space="preserve">Escolhi um restaurante com cara de simples e tradicional (não anotei o nome, desculpem!) </w:t>
+      </w:r>
+      <w:proofErr w:type="gramStart"/>
+      <w:r>
+        <w:rPr>
+          <w:rFonts w:ascii="Palatino Linotype" w:hAnsi="Palatino Linotype"/>
+          <w:color w:val="000000"/>
+          <w:sz w:val="21"/>
+          <w:szCs w:val="21"/>
+        </w:rPr>
+        <w:t>para</w:t>
+      </w:r>
+      <w:proofErr w:type="gramEnd"/>
+      <w:r>
+        <w:rPr>
+          <w:rFonts w:ascii="Palatino Linotype" w:hAnsi="Palatino Linotype"/>
+          <w:color w:val="000000"/>
+          <w:sz w:val="21"/>
+          <w:szCs w:val="21"/>
+        </w:rPr>
+        <w:t xml:space="preserve"> almoçar o famoso</w:t>
+      </w:r>
+      <w:r>
+        <w:rPr>
+          <w:rStyle w:val="apple-converted-space"/>
+          <w:rFonts w:ascii="Palatino Linotype" w:eastAsiaTheme="majorEastAsia" w:hAnsi="Palatino Linotype"/>
+          <w:color w:val="000000"/>
+          <w:sz w:val="21"/>
+          <w:szCs w:val="21"/>
+        </w:rPr>
+        <w:t> </w:t>
+      </w:r>
+      <w:proofErr w:type="spellStart"/>
+      <w:r>
+        <w:rPr>
+          <w:rStyle w:val="Forte"/>
+          <w:rFonts w:ascii="inherit" w:eastAsiaTheme="majorEastAsia" w:hAnsi="inherit"/>
+          <w:color w:val="000000"/>
+          <w:sz w:val="21"/>
+          <w:szCs w:val="21"/>
+          <w:bdr w:val="none" w:sz="0" w:space="0" w:color="auto" w:frame="1"/>
+        </w:rPr>
+        <w:t>Schnitzel</w:t>
+      </w:r>
+      <w:proofErr w:type="spellEnd"/>
+      <w:r>
+        <w:rPr>
+          <w:rStyle w:val="apple-converted-space"/>
+          <w:rFonts w:ascii="Palatino Linotype" w:eastAsiaTheme="majorEastAsia" w:hAnsi="Palatino Linotype"/>
+          <w:color w:val="000000"/>
+          <w:sz w:val="21"/>
+          <w:szCs w:val="21"/>
+        </w:rPr>
+        <w:t> </w:t>
+      </w:r>
+      <w:r>
+        <w:rPr>
+          <w:rFonts w:ascii="Palatino Linotype" w:hAnsi="Palatino Linotype"/>
+          <w:color w:val="000000"/>
+          <w:sz w:val="21"/>
+          <w:szCs w:val="21"/>
+        </w:rPr>
+        <w:t>vienense. O que é isso? É uma carne de vitela (mas também dá para achar de frango ou porco) amassada até ficar bem fina, frita à milanesa. Acompanha batatas fritas e limão. No restaurante que eu comi no mercado, para vocês terem uma ideia de preço, comida e bebida me custaram €12,50.</w:t>
+      </w:r>
+    </w:p>
+    <w:p>
+      <w:pPr>
+        <w:rPr>
+          <w:rFonts w:ascii="Palatino Linotype" w:hAnsi="Palatino Linotype"/>
+          <w:color w:val="000000"/>
+          <w:sz w:val="21"/>
+          <w:szCs w:val="21"/>
+          <w:bdr w:val="none" w:sz="0" w:space="0" w:color="auto" w:frame="1"/>
+          <w:lang w:val="pt-BR"/>
+        </w:rPr>
+      </w:pPr>
+    </w:p>
+    <w:p>
+      <w:pPr>
+        <w:ind w:firstLine="0"/>
+        <w:rPr>
+          <w:rFonts w:ascii="Palatino Linotype" w:hAnsi="Palatino Linotype"/>
+          <w:color w:val="000000"/>
+          <w:sz w:val="21"/>
+          <w:szCs w:val="21"/>
+          <w:shd w:val="clear" w:color="auto" w:fill="FFFFFF"/>
+          <w:lang w:val="pt-BR"/>
+        </w:rPr>
+      </w:pPr>
+      <w:r>
+        <w:rPr>
+          <w:rFonts w:ascii="Palatino Linotype" w:hAnsi="Palatino Linotype"/>
+          <w:color w:val="000000"/>
+          <w:sz w:val="21"/>
+          <w:szCs w:val="21"/>
+          <w:shd w:val="clear" w:color="auto" w:fill="FFFFFF"/>
+          <w:lang w:val="pt-BR"/>
+        </w:rPr>
+        <w:t xml:space="preserve">Palácio de </w:t>
+      </w:r>
+      <w:proofErr w:type="spellStart"/>
+      <w:r>
+        <w:rPr>
+          <w:rFonts w:ascii="Palatino Linotype" w:hAnsi="Palatino Linotype"/>
+          <w:color w:val="000000"/>
+          <w:sz w:val="21"/>
+          <w:szCs w:val="21"/>
+          <w:shd w:val="clear" w:color="auto" w:fill="FFFFFF"/>
+          <w:lang w:val="pt-BR"/>
+        </w:rPr>
+        <w:t>Schonbrunn</w:t>
+      </w:r>
+      <w:proofErr w:type="spellEnd"/>
+      <w:r>
+        <w:rPr>
+          <w:rFonts w:ascii="Palatino Linotype" w:hAnsi="Palatino Linotype"/>
+          <w:color w:val="000000"/>
+          <w:sz w:val="21"/>
+          <w:szCs w:val="21"/>
+          <w:shd w:val="clear" w:color="auto" w:fill="FFFFFF"/>
+          <w:lang w:val="pt-BR"/>
+        </w:rPr>
+        <w:t>. Como era verão, o palácio só fecha às 18h30, então chegar lá por volta das 15h30 foi bem tranquilo. Aliás, apesar da alta temporada, não peguei absolutamente nenhuma fila nesse horário! Fiz o Grand Tour, que te leva a mais locais dentro do palácio, e depois segui para os jardins.</w:t>
+      </w:r>
+    </w:p>
+    <w:p>
+      <w:pPr>
+        <w:pStyle w:val="NormalWeb"/>
+        <w:shd w:val="clear" w:color="auto" w:fill="E8E8C8"/>
+        <w:spacing w:before="0" w:beforeAutospacing="0" w:after="360" w:afterAutospacing="0" w:line="434" w:lineRule="atLeast"/>
+        <w:rPr>
+          <w:rFonts w:ascii="Arial" w:hAnsi="Arial" w:cs="Arial"/>
+          <w:color w:val="333333"/>
+          <w:sz w:val="26"/>
+          <w:szCs w:val="26"/>
+        </w:rPr>
+      </w:pPr>
+      <w:proofErr w:type="spellStart"/>
+      <w:proofErr w:type="gramStart"/>
+      <w:r>
+        <w:rPr>
+          <w:rFonts w:ascii="Palatino Linotype" w:hAnsi="Palatino Linotype"/>
+          <w:color w:val="000000"/>
+          <w:sz w:val="21"/>
+          <w:szCs w:val="21"/>
+          <w:shd w:val="clear" w:color="auto" w:fill="FFFFFF"/>
+        </w:rPr>
+        <w:t>Prater</w:t>
+      </w:r>
+      <w:proofErr w:type="spellEnd"/>
+      <w:r>
+        <w:rPr>
+          <w:rFonts w:ascii="Palatino Linotype" w:hAnsi="Palatino Linotype"/>
+          <w:color w:val="000000"/>
+          <w:sz w:val="21"/>
+          <w:szCs w:val="21"/>
+          <w:shd w:val="clear" w:color="auto" w:fill="FFFFFF"/>
+        </w:rPr>
+        <w:t xml:space="preserve"> </w:t>
+      </w:r>
+      <w:r>
+        <w:rPr>
+          <w:rFonts w:ascii="Palatino Linotype" w:hAnsi="Palatino Linotype"/>
+          <w:color w:val="000000"/>
+          <w:sz w:val="21"/>
+          <w:szCs w:val="21"/>
+          <w:shd w:val="clear" w:color="auto" w:fill="FFFFFF"/>
+        </w:rPr>
+        <w:t>:</w:t>
+      </w:r>
+      <w:proofErr w:type="gramEnd"/>
+      <w:r>
+        <w:rPr>
+          <w:rFonts w:ascii="Palatino Linotype" w:hAnsi="Palatino Linotype"/>
+          <w:color w:val="000000"/>
+          <w:sz w:val="21"/>
+          <w:szCs w:val="21"/>
+          <w:shd w:val="clear" w:color="auto" w:fill="FFFFFF"/>
+        </w:rPr>
+        <w:t xml:space="preserve"> </w:t>
+      </w:r>
+      <w:r>
+        <w:rPr>
+          <w:rFonts w:ascii="Arial" w:hAnsi="Arial" w:cs="Arial"/>
+          <w:color w:val="333333"/>
+          <w:sz w:val="26"/>
+          <w:szCs w:val="26"/>
+        </w:rPr>
+        <w:t>a antiga roda-gigante conhecida como</w:t>
+      </w:r>
+      <w:r>
+        <w:rPr>
+          <w:rStyle w:val="apple-converted-space"/>
+          <w:rFonts w:ascii="Arial" w:eastAsiaTheme="majorEastAsia" w:hAnsi="Arial" w:cs="Arial"/>
+          <w:color w:val="333333"/>
+          <w:sz w:val="26"/>
+          <w:szCs w:val="26"/>
+        </w:rPr>
+        <w:t> </w:t>
+      </w:r>
+      <w:proofErr w:type="spellStart"/>
+      <w:r>
+        <w:rPr>
+          <w:rFonts w:ascii="Arial" w:hAnsi="Arial" w:cs="Arial"/>
+          <w:b/>
+          <w:bCs/>
+          <w:color w:val="000000"/>
+          <w:sz w:val="26"/>
+          <w:szCs w:val="26"/>
+        </w:rPr>
+        <w:t>Wiener</w:t>
+      </w:r>
+      <w:proofErr w:type="spellEnd"/>
+      <w:r>
+        <w:rPr>
+          <w:rFonts w:ascii="Arial" w:hAnsi="Arial" w:cs="Arial"/>
+          <w:b/>
+          <w:bCs/>
+          <w:color w:val="000000"/>
+          <w:sz w:val="26"/>
+          <w:szCs w:val="26"/>
+        </w:rPr>
+        <w:t xml:space="preserve"> </w:t>
+      </w:r>
+      <w:proofErr w:type="spellStart"/>
+      <w:r>
+        <w:rPr>
+          <w:rFonts w:ascii="Arial" w:hAnsi="Arial" w:cs="Arial"/>
+          <w:b/>
+          <w:bCs/>
+          <w:color w:val="000000"/>
+          <w:sz w:val="26"/>
+          <w:szCs w:val="26"/>
+        </w:rPr>
+        <w:t>Riesenrad</w:t>
+      </w:r>
+      <w:proofErr w:type="spellEnd"/>
+      <w:r>
+        <w:rPr>
+          <w:rFonts w:ascii="Arial" w:hAnsi="Arial" w:cs="Arial"/>
+          <w:color w:val="333333"/>
+          <w:sz w:val="26"/>
+          <w:szCs w:val="26"/>
+        </w:rPr>
+        <w:t>.</w:t>
+      </w:r>
+    </w:p>
+    <w:p>
+      <w:pPr>
+        <w:pStyle w:val="NormalWeb"/>
+        <w:shd w:val="clear" w:color="auto" w:fill="E8E8C8"/>
+        <w:spacing w:before="0" w:beforeAutospacing="0" w:after="360" w:afterAutospacing="0" w:line="434" w:lineRule="atLeast"/>
+        <w:rPr>
+          <w:rFonts w:ascii="Arial" w:hAnsi="Arial" w:cs="Arial"/>
+          <w:color w:val="333333"/>
+          <w:sz w:val="26"/>
+          <w:szCs w:val="26"/>
+        </w:rPr>
+      </w:pPr>
+      <w:r>
+        <w:rPr>
+          <w:rFonts w:ascii="Arial" w:hAnsi="Arial" w:cs="Arial"/>
+          <w:color w:val="333333"/>
+          <w:sz w:val="26"/>
+          <w:szCs w:val="26"/>
+        </w:rPr>
+        <w:t>Construída no final do século 19, ela ainda preserva parte de suas cabines de madeira, que comporta várias pessoas ao mesmo tempo e sobe até 65 metros de altura – proporcionando uma</w:t>
+      </w:r>
+      <w:r>
+        <w:rPr>
+          <w:rStyle w:val="apple-converted-space"/>
+          <w:rFonts w:ascii="Arial" w:eastAsiaTheme="majorEastAsia" w:hAnsi="Arial" w:cs="Arial"/>
+          <w:color w:val="333333"/>
+          <w:sz w:val="26"/>
+          <w:szCs w:val="26"/>
+        </w:rPr>
+        <w:t> </w:t>
+      </w:r>
+      <w:r>
+        <w:rPr>
+          <w:rFonts w:ascii="Arial" w:hAnsi="Arial" w:cs="Arial"/>
+          <w:b/>
+          <w:bCs/>
+          <w:color w:val="000000"/>
+          <w:sz w:val="26"/>
+          <w:szCs w:val="26"/>
+        </w:rPr>
+        <w:t>bela vista aérea de Viena</w:t>
+      </w:r>
+      <w:r>
+        <w:rPr>
+          <w:rFonts w:ascii="Arial" w:hAnsi="Arial" w:cs="Arial"/>
+          <w:color w:val="333333"/>
+          <w:sz w:val="26"/>
+          <w:szCs w:val="26"/>
+        </w:rPr>
+        <w:t>.</w:t>
+      </w:r>
+    </w:p>
+    <w:p>
+      <w:pPr>
+        <w:rPr>
+          <w:rFonts w:ascii="Palatino Linotype" w:hAnsi="Palatino Linotype"/>
+          <w:color w:val="000000"/>
+          <w:sz w:val="21"/>
+          <w:szCs w:val="21"/>
+          <w:shd w:val="clear" w:color="auto" w:fill="FFFFFF"/>
+          <w:lang w:val="pt-BR"/>
+        </w:rPr>
+      </w:pPr>
+    </w:p>
+    <w:p>
+      <w:pPr>
+        <w:ind w:firstLine="0"/>
+        <w:rPr>
+          <w:rFonts w:ascii="Palatino Linotype" w:hAnsi="Palatino Linotype"/>
+          <w:color w:val="000000"/>
+          <w:sz w:val="21"/>
+          <w:szCs w:val="21"/>
+          <w:shd w:val="clear" w:color="auto" w:fill="FFFFFF"/>
+          <w:lang w:val="pt-BR"/>
+        </w:rPr>
+      </w:pPr>
+      <w:proofErr w:type="spellStart"/>
+      <w:r>
+        <w:rPr>
+          <w:rStyle w:val="Forte"/>
+          <w:rFonts w:ascii="Palatino Linotype" w:eastAsiaTheme="majorEastAsia" w:hAnsi="Palatino Linotype"/>
+          <w:color w:val="000000"/>
+          <w:sz w:val="21"/>
+          <w:szCs w:val="21"/>
+          <w:bdr w:val="none" w:sz="0" w:space="0" w:color="auto" w:frame="1"/>
+          <w:lang w:val="pt-BR"/>
+        </w:rPr>
+        <w:t>Leopoldstadt</w:t>
+      </w:r>
+      <w:proofErr w:type="spellEnd"/>
+      <w:r>
+        <w:rPr>
+          <w:rStyle w:val="Forte"/>
+          <w:rFonts w:ascii="Palatino Linotype" w:eastAsiaTheme="majorEastAsia" w:hAnsi="Palatino Linotype"/>
+          <w:color w:val="000000"/>
+          <w:sz w:val="21"/>
+          <w:szCs w:val="21"/>
+          <w:bdr w:val="none" w:sz="0" w:space="0" w:color="auto" w:frame="1"/>
+          <w:lang w:val="pt-BR"/>
+        </w:rPr>
+        <w:t xml:space="preserve"> </w:t>
+      </w:r>
+      <w:r>
+        <w:rPr>
+          <w:rStyle w:val="Forte"/>
+          <w:rFonts w:ascii="Palatino Linotype" w:eastAsiaTheme="majorEastAsia" w:hAnsi="Palatino Linotype"/>
+          <w:color w:val="000000"/>
+          <w:sz w:val="21"/>
+          <w:szCs w:val="21"/>
+          <w:bdr w:val="none" w:sz="0" w:space="0" w:color="auto" w:frame="1"/>
+          <w:lang w:val="pt-BR"/>
+        </w:rPr>
+        <w:sym w:font="Wingdings" w:char="F0E0"/>
+      </w:r>
+      <w:r>
+        <w:rPr>
+          <w:rStyle w:val="Forte"/>
+          <w:rFonts w:ascii="Palatino Linotype" w:eastAsiaTheme="majorEastAsia" w:hAnsi="Palatino Linotype"/>
+          <w:color w:val="000000"/>
+          <w:sz w:val="21"/>
+          <w:szCs w:val="21"/>
+          <w:bdr w:val="none" w:sz="0" w:space="0" w:color="auto" w:frame="1"/>
+          <w:lang w:val="pt-BR"/>
+        </w:rPr>
+        <w:t xml:space="preserve"> </w:t>
+      </w:r>
+      <w:r>
+        <w:rPr>
+          <w:rFonts w:ascii="Palatino Linotype" w:hAnsi="Palatino Linotype"/>
+          <w:color w:val="000000"/>
+          <w:sz w:val="21"/>
+          <w:szCs w:val="21"/>
+          <w:shd w:val="clear" w:color="auto" w:fill="FFFFFF"/>
+          <w:lang w:val="pt-BR"/>
+        </w:rPr>
+        <w:t xml:space="preserve"> os bares e restaurantes mais moderninhos</w:t>
+      </w:r>
+    </w:p>
+    <w:p>
+      <w:pPr>
+        <w:ind w:firstLine="0"/>
+        <w:rPr>
+          <w:rFonts w:ascii="Palatino Linotype" w:hAnsi="Palatino Linotype"/>
+          <w:color w:val="000000"/>
+          <w:sz w:val="21"/>
+          <w:szCs w:val="21"/>
+          <w:shd w:val="clear" w:color="auto" w:fill="FFFFFF"/>
+          <w:lang w:val="pt-BR"/>
+        </w:rPr>
+      </w:pPr>
+    </w:p>
+    <w:p>
+      <w:pPr>
+        <w:pStyle w:val="NormalWeb"/>
+        <w:spacing w:before="0" w:beforeAutospacing="0" w:after="0" w:afterAutospacing="0"/>
+        <w:textAlignment w:val="baseline"/>
+        <w:rPr>
+          <w:rFonts w:ascii="Palatino Linotype" w:hAnsi="Palatino Linotype"/>
+          <w:color w:val="000000"/>
+          <w:sz w:val="21"/>
+          <w:szCs w:val="21"/>
+        </w:rPr>
+      </w:pPr>
+      <w:proofErr w:type="spellStart"/>
+      <w:proofErr w:type="gramStart"/>
+      <w:r>
+        <w:rPr>
+          <w:rFonts w:ascii="Palatino Linotype" w:hAnsi="Palatino Linotype"/>
+          <w:color w:val="000000"/>
+          <w:sz w:val="21"/>
+          <w:szCs w:val="21"/>
+        </w:rPr>
+        <w:t>Karlsplatz</w:t>
+      </w:r>
+      <w:proofErr w:type="spellEnd"/>
+      <w:r>
+        <w:rPr>
+          <w:rFonts w:ascii="Palatino Linotype" w:hAnsi="Palatino Linotype"/>
+          <w:color w:val="000000"/>
+          <w:sz w:val="21"/>
+          <w:szCs w:val="21"/>
+        </w:rPr>
+        <w:t xml:space="preserve"> </w:t>
+      </w:r>
+      <w:r>
+        <w:rPr>
+          <w:rFonts w:ascii="Palatino Linotype" w:hAnsi="Palatino Linotype"/>
+          <w:color w:val="000000"/>
+          <w:sz w:val="21"/>
+          <w:szCs w:val="21"/>
+        </w:rPr>
+        <w:sym w:font="Wingdings" w:char="F0E0"/>
+      </w:r>
+      <w:r>
+        <w:rPr>
+          <w:rFonts w:ascii="Palatino Linotype" w:hAnsi="Palatino Linotype"/>
+          <w:color w:val="000000"/>
+          <w:sz w:val="21"/>
+          <w:szCs w:val="21"/>
+        </w:rPr>
+        <w:t xml:space="preserve"> Em</w:t>
+      </w:r>
+      <w:proofErr w:type="gramEnd"/>
+      <w:r>
+        <w:rPr>
+          <w:rFonts w:ascii="Palatino Linotype" w:hAnsi="Palatino Linotype"/>
+          <w:color w:val="000000"/>
+          <w:sz w:val="21"/>
+          <w:szCs w:val="21"/>
+        </w:rPr>
+        <w:t xml:space="preserve"> primeiro lugar, lá fica uma igreja chamada </w:t>
+      </w:r>
+      <w:proofErr w:type="spellStart"/>
+      <w:r>
+        <w:rPr>
+          <w:rFonts w:ascii="Palatino Linotype" w:hAnsi="Palatino Linotype"/>
+          <w:color w:val="000000"/>
+          <w:sz w:val="21"/>
+          <w:szCs w:val="21"/>
+        </w:rPr>
+        <w:t>Karlskirche</w:t>
+      </w:r>
+      <w:proofErr w:type="spellEnd"/>
+      <w:r>
+        <w:rPr>
+          <w:rFonts w:ascii="Palatino Linotype" w:hAnsi="Palatino Linotype"/>
+          <w:color w:val="000000"/>
+          <w:sz w:val="21"/>
+          <w:szCs w:val="21"/>
+        </w:rPr>
+        <w:t xml:space="preserve"> (São Carlos), uma construção barroca meio diferente. Feira de verão</w:t>
+      </w:r>
+    </w:p>
+    <w:p>
+      <w:pPr>
+        <w:pStyle w:val="NormalWeb"/>
+        <w:spacing w:before="0" w:beforeAutospacing="0" w:after="0" w:afterAutospacing="0"/>
+        <w:textAlignment w:val="baseline"/>
+        <w:rPr>
+          <w:rFonts w:ascii="Palatino Linotype" w:hAnsi="Palatino Linotype"/>
+          <w:color w:val="000000"/>
+          <w:sz w:val="21"/>
+          <w:szCs w:val="21"/>
+          <w:shd w:val="clear" w:color="auto" w:fill="FFFFFF"/>
+        </w:rPr>
+      </w:pPr>
+    </w:p>
+    <w:p>
+      <w:pPr>
+        <w:pStyle w:val="NormalWeb"/>
+        <w:spacing w:before="0" w:beforeAutospacing="0" w:after="0" w:afterAutospacing="0"/>
+        <w:textAlignment w:val="baseline"/>
+        <w:rPr>
+          <w:rFonts w:ascii="Palatino Linotype" w:hAnsi="Palatino Linotype"/>
+          <w:color w:val="000000"/>
+          <w:sz w:val="21"/>
+          <w:szCs w:val="21"/>
+          <w:shd w:val="clear" w:color="auto" w:fill="FFFFFF"/>
+        </w:rPr>
+      </w:pPr>
+      <w:r>
+        <w:rPr>
+          <w:rFonts w:ascii="Palatino Linotype" w:hAnsi="Palatino Linotype"/>
+          <w:color w:val="000000"/>
+          <w:sz w:val="21"/>
+          <w:szCs w:val="21"/>
+          <w:shd w:val="clear" w:color="auto" w:fill="FFFFFF"/>
+        </w:rPr>
+        <w:lastRenderedPageBreak/>
+        <w:t>Café Central, uma instituição frequentada por Trotsky, Freud e companhia limitada.</w:t>
+      </w:r>
+      <w:r>
+        <w:rPr>
+          <w:rStyle w:val="apple-converted-space"/>
+          <w:rFonts w:ascii="Palatino Linotype" w:eastAsiaTheme="majorEastAsia" w:hAnsi="Palatino Linotype"/>
+          <w:color w:val="000000"/>
+          <w:sz w:val="21"/>
+          <w:szCs w:val="21"/>
+          <w:shd w:val="clear" w:color="auto" w:fill="FFFFFF"/>
+        </w:rPr>
+        <w:t> </w:t>
+      </w:r>
+      <w:hyperlink r:id="rId7" w:tgtFrame="_blank" w:history="1">
+        <w:r>
+          <w:rPr>
+            <w:rStyle w:val="Hyperlink"/>
+            <w:rFonts w:ascii="Palatino Linotype" w:eastAsiaTheme="majorEastAsia" w:hAnsi="Palatino Linotype"/>
+            <w:color w:val="555555"/>
+            <w:sz w:val="21"/>
+            <w:szCs w:val="21"/>
+            <w:bdr w:val="none" w:sz="0" w:space="0" w:color="auto" w:frame="1"/>
+          </w:rPr>
+          <w:t>Já escrevi sobre esse passeio</w:t>
+        </w:r>
+      </w:hyperlink>
+      <w:r>
+        <w:rPr>
+          <w:rStyle w:val="apple-converted-space"/>
+          <w:rFonts w:ascii="Palatino Linotype" w:eastAsiaTheme="majorEastAsia" w:hAnsi="Palatino Linotype"/>
+          <w:color w:val="000000"/>
+          <w:sz w:val="21"/>
+          <w:szCs w:val="21"/>
+          <w:shd w:val="clear" w:color="auto" w:fill="FFFFFF"/>
+        </w:rPr>
+        <w:t> </w:t>
+      </w:r>
+      <w:r>
+        <w:rPr>
+          <w:rFonts w:ascii="Palatino Linotype" w:hAnsi="Palatino Linotype"/>
+          <w:color w:val="000000"/>
+          <w:sz w:val="21"/>
+          <w:szCs w:val="21"/>
+          <w:shd w:val="clear" w:color="auto" w:fill="FFFFFF"/>
+        </w:rPr>
+        <w:t>e a cultura do café vienense! Lá, comi uma torta e tomei um café com leite, que me custaram 9 euros. Valeu muito a pena.</w:t>
+      </w:r>
+    </w:p>
+    <w:p>
+      <w:pPr>
+        <w:pStyle w:val="NormalWeb"/>
+        <w:spacing w:before="0" w:beforeAutospacing="0" w:after="0" w:afterAutospacing="0"/>
+        <w:textAlignment w:val="baseline"/>
+        <w:rPr>
+          <w:rFonts w:ascii="Palatino Linotype" w:hAnsi="Palatino Linotype"/>
+          <w:color w:val="000000"/>
+          <w:sz w:val="21"/>
+          <w:szCs w:val="21"/>
+          <w:shd w:val="clear" w:color="auto" w:fill="FFFFFF"/>
+        </w:rPr>
+      </w:pPr>
+      <w:r>
+        <w:rPr>
+          <w:rFonts w:ascii="Palatino Linotype" w:hAnsi="Palatino Linotype"/>
+          <w:color w:val="000000"/>
+          <w:sz w:val="21"/>
+          <w:szCs w:val="21"/>
+          <w:shd w:val="clear" w:color="auto" w:fill="FFFFFF"/>
+        </w:rPr>
+        <w:t xml:space="preserve">Nome do palácio: </w:t>
+      </w:r>
+      <w:proofErr w:type="spellStart"/>
+      <w:r>
+        <w:rPr>
+          <w:rFonts w:ascii="Palatino Linotype" w:hAnsi="Palatino Linotype"/>
+          <w:color w:val="000000"/>
+          <w:sz w:val="21"/>
+          <w:szCs w:val="21"/>
+          <w:shd w:val="clear" w:color="auto" w:fill="FFFFFF"/>
+        </w:rPr>
+        <w:t>Palais</w:t>
+      </w:r>
+      <w:proofErr w:type="spellEnd"/>
+      <w:r>
+        <w:rPr>
+          <w:rFonts w:ascii="Palatino Linotype" w:hAnsi="Palatino Linotype"/>
+          <w:color w:val="000000"/>
+          <w:sz w:val="21"/>
+          <w:szCs w:val="21"/>
+          <w:shd w:val="clear" w:color="auto" w:fill="FFFFFF"/>
+        </w:rPr>
+        <w:t xml:space="preserve"> </w:t>
+      </w:r>
+      <w:proofErr w:type="spellStart"/>
+      <w:r>
+        <w:rPr>
+          <w:rFonts w:ascii="Palatino Linotype" w:hAnsi="Palatino Linotype"/>
+          <w:color w:val="000000"/>
+          <w:sz w:val="21"/>
+          <w:szCs w:val="21"/>
+          <w:shd w:val="clear" w:color="auto" w:fill="FFFFFF"/>
+        </w:rPr>
+        <w:t>Ferstel</w:t>
+      </w:r>
+      <w:proofErr w:type="spellEnd"/>
+      <w:r>
+        <w:rPr>
+          <w:rFonts w:ascii="Palatino Linotype" w:hAnsi="Palatino Linotype"/>
+          <w:color w:val="000000"/>
+          <w:sz w:val="21"/>
+          <w:szCs w:val="21"/>
+          <w:shd w:val="clear" w:color="auto" w:fill="FFFFFF"/>
+        </w:rPr>
+        <w:t xml:space="preserve">, foi renovado e o espaço foi reaberto, mas em uma parte diferente do prédio. Ou seja, mesmo quem frequenta o lugar hoje, não estará exatamente na mesma mesa que os pensadores do passado. O endereço do Café Central é </w:t>
+      </w:r>
+      <w:proofErr w:type="spellStart"/>
+      <w:r>
+        <w:rPr>
+          <w:rFonts w:ascii="Palatino Linotype" w:hAnsi="Palatino Linotype"/>
+          <w:color w:val="000000"/>
+          <w:sz w:val="21"/>
+          <w:szCs w:val="21"/>
+          <w:shd w:val="clear" w:color="auto" w:fill="FFFFFF"/>
+        </w:rPr>
+        <w:t>Herrengasse</w:t>
+      </w:r>
+      <w:proofErr w:type="spellEnd"/>
+      <w:r>
+        <w:rPr>
+          <w:rFonts w:ascii="Palatino Linotype" w:hAnsi="Palatino Linotype"/>
+          <w:color w:val="000000"/>
+          <w:sz w:val="21"/>
+          <w:szCs w:val="21"/>
+          <w:shd w:val="clear" w:color="auto" w:fill="FFFFFF"/>
+        </w:rPr>
+        <w:t>, 14.</w:t>
+      </w:r>
+    </w:p>
+    <w:p>
+      <w:pPr>
+        <w:pStyle w:val="NormalWeb"/>
+        <w:spacing w:before="0" w:beforeAutospacing="0" w:after="0" w:afterAutospacing="0"/>
+        <w:textAlignment w:val="baseline"/>
+        <w:rPr>
+          <w:rFonts w:ascii="Palatino Linotype" w:hAnsi="Palatino Linotype"/>
+          <w:color w:val="000000"/>
+          <w:sz w:val="21"/>
+          <w:szCs w:val="21"/>
+          <w:shd w:val="clear" w:color="auto" w:fill="FFFFFF"/>
+        </w:rPr>
+      </w:pPr>
+      <w:r>
+        <w:rPr>
+          <w:rFonts w:ascii="Palatino Linotype" w:hAnsi="Palatino Linotype"/>
+          <w:color w:val="000000"/>
+          <w:sz w:val="21"/>
+          <w:szCs w:val="21"/>
+          <w:shd w:val="clear" w:color="auto" w:fill="FFFFFF"/>
+        </w:rPr>
+        <w:t xml:space="preserve">Café central e outros cafés: </w:t>
+      </w:r>
+      <w:r>
+        <w:rPr>
+          <w:rFonts w:ascii="Palatino Linotype" w:hAnsi="Palatino Linotype"/>
+          <w:color w:val="000000"/>
+          <w:sz w:val="21"/>
+          <w:szCs w:val="21"/>
+          <w:shd w:val="clear" w:color="auto" w:fill="FFFFFF"/>
+        </w:rPr>
+        <w:t>http://www.360meridianos.com/2016/01/o-cafe-central-em-viena-e-cultura-vienense-dos-cafes.html</w:t>
+      </w:r>
+      <w:r>
+        <w:rPr>
+          <w:rFonts w:ascii="Palatino Linotype" w:hAnsi="Palatino Linotype"/>
+          <w:color w:val="000000"/>
+          <w:sz w:val="21"/>
+          <w:szCs w:val="21"/>
+          <w:bdr w:val="none" w:sz="0" w:space="0" w:color="auto" w:frame="1"/>
+        </w:rPr>
+        <w:br/>
+      </w:r>
+      <w:r>
+        <w:rPr>
+          <w:rFonts w:ascii="Palatino Linotype" w:hAnsi="Palatino Linotype"/>
+          <w:color w:val="000000"/>
+          <w:sz w:val="21"/>
+          <w:szCs w:val="21"/>
+          <w:bdr w:val="none" w:sz="0" w:space="0" w:color="auto" w:frame="1"/>
+        </w:rPr>
+        <w:br/>
+      </w:r>
+    </w:p>
+    <w:p>
+      <w:pPr>
+        <w:spacing w:line="240" w:lineRule="auto"/>
+        <w:ind w:firstLine="0"/>
+        <w:jc w:val="left"/>
+        <w:rPr>
+          <w:lang w:val="pt-BR"/>
+        </w:rPr>
+      </w:pPr>
+      <w:proofErr w:type="gramStart"/>
+      <w:r>
+        <w:rPr>
+          <w:rFonts w:hAnsi="Symbol"/>
+        </w:rPr>
+        <w:t></w:t>
+      </w:r>
+      <w:r>
+        <w:rPr>
+          <w:lang w:val="pt-BR"/>
+        </w:rPr>
+        <w:t xml:space="preserve">  Outros</w:t>
+      </w:r>
+      <w:proofErr w:type="gramEnd"/>
+      <w:r>
+        <w:rPr>
+          <w:lang w:val="pt-BR"/>
+        </w:rPr>
+        <w:t xml:space="preserve">: </w:t>
+      </w:r>
+      <w:r>
+        <w:rPr>
+          <w:lang w:val="pt-BR"/>
+        </w:rPr>
+        <w:t xml:space="preserve">Belvedere e a Casa da Música. Gostaria de voltar na feira da </w:t>
+      </w:r>
+      <w:proofErr w:type="spellStart"/>
+      <w:r>
+        <w:rPr>
+          <w:lang w:val="pt-BR"/>
+        </w:rPr>
+        <w:t>Karlsplatz</w:t>
+      </w:r>
+      <w:proofErr w:type="spellEnd"/>
+      <w:r>
+        <w:rPr>
+          <w:lang w:val="pt-BR"/>
+        </w:rPr>
+        <w:t xml:space="preserve"> na hora do </w:t>
+      </w:r>
+      <w:proofErr w:type="spellStart"/>
+      <w:r>
+        <w:rPr>
+          <w:lang w:val="pt-BR"/>
+        </w:rPr>
+        <w:t>happy</w:t>
+      </w:r>
+      <w:proofErr w:type="spellEnd"/>
+      <w:r>
+        <w:rPr>
+          <w:lang w:val="pt-BR"/>
+        </w:rPr>
+        <w:t xml:space="preserve"> hour, porque provavelmente deve ser tão movimentada e animada quanto a de </w:t>
+      </w:r>
+      <w:proofErr w:type="spellStart"/>
+      <w:r>
+        <w:rPr>
+          <w:lang w:val="pt-BR"/>
+        </w:rPr>
+        <w:t>Rathausplatz</w:t>
+      </w:r>
+      <w:proofErr w:type="spellEnd"/>
+      <w:r>
+        <w:rPr>
+          <w:lang w:val="pt-BR"/>
+        </w:rPr>
+        <w:t xml:space="preserve">. E conhecer o </w:t>
+      </w:r>
+      <w:proofErr w:type="spellStart"/>
+      <w:r>
+        <w:rPr>
+          <w:lang w:val="pt-BR"/>
+        </w:rPr>
+        <w:t>Brunnenmarket</w:t>
+      </w:r>
+      <w:proofErr w:type="spellEnd"/>
+      <w:r>
+        <w:rPr>
+          <w:lang w:val="pt-BR"/>
+        </w:rPr>
+        <w:t xml:space="preserve">, um mercado de rua bem menos turístico, que fica ao longo da rua </w:t>
+      </w:r>
+      <w:proofErr w:type="spellStart"/>
+      <w:r>
+        <w:rPr>
+          <w:lang w:val="pt-BR"/>
+        </w:rPr>
+        <w:t>Brunnengassee</w:t>
+      </w:r>
+      <w:proofErr w:type="spellEnd"/>
+      <w:r>
+        <w:rPr>
+          <w:lang w:val="pt-BR"/>
+        </w:rPr>
+        <w:t>.</w:t>
+      </w:r>
+    </w:p>
+    <w:p>
+      <w:pPr>
+        <w:spacing w:line="240" w:lineRule="auto"/>
+        <w:ind w:firstLine="0"/>
+        <w:jc w:val="left"/>
+        <w:rPr>
+          <w:lang w:val="pt-BR"/>
+        </w:rPr>
+      </w:pPr>
+    </w:p>
+    <w:p>
+      <w:pPr>
+        <w:spacing w:line="240" w:lineRule="auto"/>
+        <w:ind w:firstLine="0"/>
+        <w:jc w:val="left"/>
+        <w:rPr>
+          <w:rFonts w:ascii="Arial" w:hAnsi="Arial" w:cs="Arial"/>
+          <w:color w:val="333333"/>
+          <w:sz w:val="26"/>
+          <w:szCs w:val="26"/>
+          <w:shd w:val="clear" w:color="auto" w:fill="E8E8C8"/>
+          <w:lang w:val="pt-BR"/>
+        </w:rPr>
+      </w:pPr>
+      <w:r>
+        <w:rPr>
+          <w:lang w:val="pt-BR"/>
+        </w:rPr>
+        <w:t>Belveder</w:t>
+      </w:r>
+      <w:r>
+        <w:rPr>
+          <w:lang w:val="pt-BR"/>
+        </w:rPr>
+        <w:t>e</w:t>
+      </w:r>
+      <w:r>
+        <w:rPr>
+          <w:lang w:val="pt-BR"/>
+        </w:rPr>
+        <w:t xml:space="preserve">: </w:t>
+      </w:r>
+      <w:r>
+        <w:rPr>
+          <w:rFonts w:ascii="Arial" w:hAnsi="Arial" w:cs="Arial"/>
+          <w:color w:val="333333"/>
+          <w:sz w:val="26"/>
+          <w:szCs w:val="26"/>
+          <w:shd w:val="clear" w:color="auto" w:fill="E8E8C8"/>
+          <w:lang w:val="pt-BR"/>
+        </w:rPr>
+        <w:t>A saída do metrô leva até os fundos do palacete maior que fica na parte alta do terreno: o</w:t>
+      </w:r>
+      <w:r>
+        <w:rPr>
+          <w:rStyle w:val="apple-converted-space"/>
+          <w:rFonts w:ascii="Arial" w:eastAsiaTheme="majorEastAsia" w:hAnsi="Arial" w:cs="Arial"/>
+          <w:color w:val="333333"/>
+          <w:sz w:val="26"/>
+          <w:szCs w:val="26"/>
+          <w:shd w:val="clear" w:color="auto" w:fill="E8E8C8"/>
+          <w:lang w:val="pt-BR"/>
+        </w:rPr>
+        <w:t> </w:t>
+      </w:r>
+      <w:r>
+        <w:rPr>
+          <w:rFonts w:ascii="Arial" w:hAnsi="Arial" w:cs="Arial"/>
+          <w:b/>
+          <w:bCs/>
+          <w:color w:val="000000"/>
+          <w:sz w:val="26"/>
+          <w:szCs w:val="26"/>
+          <w:shd w:val="clear" w:color="auto" w:fill="E8E8C8"/>
+          <w:lang w:val="pt-BR"/>
+        </w:rPr>
+        <w:t>Oberes Belvedere</w:t>
+      </w:r>
+      <w:r>
+        <w:rPr>
+          <w:rStyle w:val="apple-converted-space"/>
+          <w:rFonts w:ascii="Arial" w:eastAsiaTheme="majorEastAsia" w:hAnsi="Arial" w:cs="Arial"/>
+          <w:color w:val="333333"/>
+          <w:sz w:val="26"/>
+          <w:szCs w:val="26"/>
+          <w:shd w:val="clear" w:color="auto" w:fill="E8E8C8"/>
+          <w:lang w:val="pt-BR"/>
+        </w:rPr>
+        <w:t> </w:t>
+      </w:r>
+      <w:r>
+        <w:rPr>
+          <w:rFonts w:ascii="Arial" w:hAnsi="Arial" w:cs="Arial"/>
+          <w:color w:val="333333"/>
+          <w:sz w:val="26"/>
+          <w:szCs w:val="26"/>
+          <w:shd w:val="clear" w:color="auto" w:fill="E8E8C8"/>
+          <w:lang w:val="pt-BR"/>
+        </w:rPr>
+        <w:t>(ou Belvedere Superior).</w:t>
+      </w:r>
+      <w:r>
+        <w:rPr>
+          <w:rStyle w:val="apple-converted-space"/>
+          <w:rFonts w:ascii="Arial" w:eastAsiaTheme="majorEastAsia" w:hAnsi="Arial" w:cs="Arial"/>
+          <w:color w:val="333333"/>
+          <w:sz w:val="26"/>
+          <w:szCs w:val="26"/>
+          <w:shd w:val="clear" w:color="auto" w:fill="E8E8C8"/>
+          <w:lang w:val="pt-BR"/>
+        </w:rPr>
+        <w:t> </w:t>
+      </w:r>
+      <w:r>
+        <w:rPr>
+          <w:rFonts w:ascii="Arial" w:hAnsi="Arial" w:cs="Arial"/>
+          <w:color w:val="333333"/>
+          <w:sz w:val="26"/>
+          <w:szCs w:val="26"/>
+          <w:shd w:val="clear" w:color="auto" w:fill="E8E8C8"/>
+          <w:lang w:val="pt-BR"/>
+        </w:rPr>
+        <w:t>Além da beleza dos aposentos clássicos do palácio, vemos uma bonita exposição de arte, cujos destaques são as obras do austríaco</w:t>
+      </w:r>
+      <w:r>
+        <w:rPr>
+          <w:rStyle w:val="apple-converted-space"/>
+          <w:rFonts w:ascii="Arial" w:eastAsiaTheme="majorEastAsia" w:hAnsi="Arial" w:cs="Arial"/>
+          <w:color w:val="333333"/>
+          <w:sz w:val="26"/>
+          <w:szCs w:val="26"/>
+          <w:shd w:val="clear" w:color="auto" w:fill="E8E8C8"/>
+          <w:lang w:val="pt-BR"/>
+        </w:rPr>
+        <w:t> </w:t>
+      </w:r>
+      <w:r>
+        <w:rPr>
+          <w:rFonts w:ascii="Arial" w:hAnsi="Arial" w:cs="Arial"/>
+          <w:b/>
+          <w:bCs/>
+          <w:color w:val="000000"/>
+          <w:sz w:val="26"/>
+          <w:szCs w:val="26"/>
+          <w:shd w:val="clear" w:color="auto" w:fill="E8E8C8"/>
+          <w:lang w:val="pt-BR"/>
+        </w:rPr>
+        <w:t xml:space="preserve">Gustav </w:t>
+      </w:r>
+      <w:proofErr w:type="spellStart"/>
+      <w:r>
+        <w:rPr>
+          <w:rFonts w:ascii="Arial" w:hAnsi="Arial" w:cs="Arial"/>
+          <w:b/>
+          <w:bCs/>
+          <w:color w:val="000000"/>
+          <w:sz w:val="26"/>
+          <w:szCs w:val="26"/>
+          <w:shd w:val="clear" w:color="auto" w:fill="E8E8C8"/>
+          <w:lang w:val="pt-BR"/>
+        </w:rPr>
+        <w:t>Klimt</w:t>
+      </w:r>
+      <w:proofErr w:type="spellEnd"/>
+      <w:r>
+        <w:rPr>
+          <w:rFonts w:ascii="Arial" w:hAnsi="Arial" w:cs="Arial"/>
+          <w:color w:val="333333"/>
+          <w:sz w:val="26"/>
+          <w:szCs w:val="26"/>
+          <w:shd w:val="clear" w:color="auto" w:fill="E8E8C8"/>
+          <w:lang w:val="pt-BR"/>
+        </w:rPr>
+        <w:t>, sendo a principal o seu famoso</w:t>
+      </w:r>
+      <w:r>
+        <w:rPr>
+          <w:rStyle w:val="apple-converted-space"/>
+          <w:rFonts w:ascii="Arial" w:eastAsiaTheme="majorEastAsia" w:hAnsi="Arial" w:cs="Arial"/>
+          <w:color w:val="333333"/>
+          <w:sz w:val="26"/>
+          <w:szCs w:val="26"/>
+          <w:shd w:val="clear" w:color="auto" w:fill="E8E8C8"/>
+          <w:lang w:val="pt-BR"/>
+        </w:rPr>
+        <w:t> </w:t>
+      </w:r>
+      <w:hyperlink r:id="rId8" w:tgtFrame="_blank" w:history="1">
+        <w:r>
+          <w:rPr>
+            <w:rStyle w:val="Hyperlink"/>
+            <w:rFonts w:ascii="Arial" w:eastAsiaTheme="majorEastAsia" w:hAnsi="Arial" w:cs="Arial"/>
+            <w:b/>
+            <w:bCs/>
+            <w:color w:val="DA5700"/>
+            <w:sz w:val="26"/>
+            <w:szCs w:val="26"/>
+            <w:shd w:val="clear" w:color="auto" w:fill="E8E8C8"/>
+            <w:lang w:val="pt-BR"/>
+          </w:rPr>
+          <w:t>O Beijo</w:t>
+        </w:r>
+      </w:hyperlink>
+      <w:r>
+        <w:rPr>
+          <w:rFonts w:ascii="Arial" w:hAnsi="Arial" w:cs="Arial"/>
+          <w:color w:val="333333"/>
+          <w:sz w:val="26"/>
+          <w:szCs w:val="26"/>
+          <w:shd w:val="clear" w:color="auto" w:fill="E8E8C8"/>
+          <w:lang w:val="pt-BR"/>
+        </w:rPr>
+        <w:t>.</w:t>
+      </w:r>
+    </w:p>
+    <w:p>
+      <w:pPr>
+        <w:spacing w:line="240" w:lineRule="auto"/>
+        <w:ind w:firstLine="0"/>
+        <w:jc w:val="left"/>
+        <w:rPr>
+          <w:rFonts w:ascii="Arial" w:hAnsi="Arial" w:cs="Arial"/>
+          <w:color w:val="333333"/>
+          <w:sz w:val="26"/>
+          <w:szCs w:val="26"/>
+          <w:shd w:val="clear" w:color="auto" w:fill="E8E8C8"/>
+          <w:lang w:val="pt-BR"/>
+        </w:rPr>
+      </w:pPr>
+    </w:p>
+    <w:p>
+      <w:pPr>
+        <w:pStyle w:val="NormalWeb"/>
+        <w:shd w:val="clear" w:color="auto" w:fill="E8E8C8"/>
+        <w:spacing w:before="0" w:beforeAutospacing="0" w:after="360" w:afterAutospacing="0" w:line="434" w:lineRule="atLeast"/>
+        <w:rPr>
+          <w:rFonts w:ascii="Arial" w:hAnsi="Arial" w:cs="Arial"/>
+          <w:color w:val="333333"/>
+          <w:sz w:val="26"/>
+          <w:szCs w:val="26"/>
+        </w:rPr>
+      </w:pPr>
+      <w:r>
+        <w:rPr>
+          <w:rFonts w:ascii="Arial" w:hAnsi="Arial" w:cs="Arial"/>
+          <w:color w:val="333333"/>
+          <w:sz w:val="26"/>
+          <w:szCs w:val="26"/>
+        </w:rPr>
+        <w:t>A saída foi por trás do Belvedere Inferior. Na rua de nome</w:t>
+      </w:r>
+      <w:r>
+        <w:rPr>
+          <w:rStyle w:val="apple-converted-space"/>
+          <w:rFonts w:ascii="Arial" w:eastAsiaTheme="majorEastAsia" w:hAnsi="Arial" w:cs="Arial"/>
+          <w:color w:val="333333"/>
+          <w:sz w:val="26"/>
+          <w:szCs w:val="26"/>
+        </w:rPr>
+        <w:t> </w:t>
+      </w:r>
+      <w:proofErr w:type="spellStart"/>
+      <w:r>
+        <w:rPr>
+          <w:rFonts w:ascii="Arial" w:hAnsi="Arial" w:cs="Arial"/>
+          <w:i/>
+          <w:iCs/>
+          <w:color w:val="333333"/>
+          <w:sz w:val="26"/>
+          <w:szCs w:val="26"/>
+        </w:rPr>
+        <w:t>Renweg</w:t>
+      </w:r>
+      <w:proofErr w:type="spellEnd"/>
+      <w:r>
+        <w:rPr>
+          <w:rStyle w:val="apple-converted-space"/>
+          <w:rFonts w:ascii="Arial" w:eastAsiaTheme="majorEastAsia" w:hAnsi="Arial" w:cs="Arial"/>
+          <w:color w:val="333333"/>
+          <w:sz w:val="26"/>
+          <w:szCs w:val="26"/>
+        </w:rPr>
+        <w:t> </w:t>
+      </w:r>
+      <w:r>
+        <w:rPr>
+          <w:rFonts w:ascii="Arial" w:hAnsi="Arial" w:cs="Arial"/>
+          <w:color w:val="333333"/>
+          <w:sz w:val="26"/>
+          <w:szCs w:val="26"/>
+        </w:rPr>
+        <w:t>peguei o</w:t>
+      </w:r>
+      <w:r>
+        <w:rPr>
+          <w:rStyle w:val="apple-converted-space"/>
+          <w:rFonts w:ascii="Arial" w:eastAsiaTheme="majorEastAsia" w:hAnsi="Arial" w:cs="Arial"/>
+          <w:color w:val="333333"/>
+          <w:sz w:val="26"/>
+          <w:szCs w:val="26"/>
+        </w:rPr>
+        <w:t> </w:t>
+      </w:r>
+      <w:proofErr w:type="spellStart"/>
+      <w:r>
+        <w:rPr>
+          <w:rFonts w:ascii="Arial" w:hAnsi="Arial" w:cs="Arial"/>
+          <w:color w:val="333333"/>
+          <w:sz w:val="26"/>
+          <w:szCs w:val="26"/>
+          <w:u w:val="single"/>
+        </w:rPr>
+        <w:t>Tram</w:t>
+      </w:r>
+      <w:proofErr w:type="spellEnd"/>
+      <w:r>
+        <w:rPr>
+          <w:rFonts w:ascii="Arial" w:hAnsi="Arial" w:cs="Arial"/>
+          <w:color w:val="333333"/>
+          <w:sz w:val="26"/>
+          <w:szCs w:val="26"/>
+          <w:u w:val="single"/>
+        </w:rPr>
+        <w:t xml:space="preserve"> 71</w:t>
+      </w:r>
+      <w:r>
+        <w:rPr>
+          <w:rStyle w:val="apple-converted-space"/>
+          <w:rFonts w:ascii="Arial" w:eastAsiaTheme="majorEastAsia" w:hAnsi="Arial" w:cs="Arial"/>
+          <w:color w:val="333333"/>
+          <w:sz w:val="26"/>
+          <w:szCs w:val="26"/>
+        </w:rPr>
+        <w:t> </w:t>
+      </w:r>
+      <w:r>
+        <w:rPr>
+          <w:rFonts w:ascii="Arial" w:hAnsi="Arial" w:cs="Arial"/>
+          <w:color w:val="333333"/>
+          <w:sz w:val="26"/>
+          <w:szCs w:val="26"/>
+        </w:rPr>
+        <w:t>e fui em direção à rua mais famosa da cidade: a</w:t>
+      </w:r>
+      <w:r>
+        <w:rPr>
+          <w:rStyle w:val="apple-converted-space"/>
+          <w:rFonts w:ascii="Arial" w:eastAsiaTheme="majorEastAsia" w:hAnsi="Arial" w:cs="Arial"/>
+          <w:color w:val="333333"/>
+          <w:sz w:val="26"/>
+          <w:szCs w:val="26"/>
+        </w:rPr>
+        <w:t> </w:t>
+      </w:r>
+      <w:proofErr w:type="spellStart"/>
+      <w:r>
+        <w:rPr>
+          <w:rFonts w:ascii="Arial" w:hAnsi="Arial" w:cs="Arial"/>
+          <w:b/>
+          <w:bCs/>
+          <w:color w:val="000000"/>
+          <w:sz w:val="26"/>
+          <w:szCs w:val="26"/>
+        </w:rPr>
+        <w:t>Ringstrasse</w:t>
+      </w:r>
+      <w:proofErr w:type="spellEnd"/>
+      <w:r>
+        <w:rPr>
+          <w:rFonts w:ascii="Arial" w:hAnsi="Arial" w:cs="Arial"/>
+          <w:color w:val="333333"/>
+          <w:sz w:val="26"/>
+          <w:szCs w:val="26"/>
+        </w:rPr>
+        <w:t>.</w:t>
+      </w:r>
+    </w:p>
+    <w:p>
+      <w:pPr>
+        <w:pStyle w:val="NormalWeb"/>
+        <w:shd w:val="clear" w:color="auto" w:fill="E8E8C8"/>
+        <w:spacing w:before="0" w:beforeAutospacing="0" w:after="360" w:afterAutospacing="0" w:line="434" w:lineRule="atLeast"/>
+      </w:pPr>
+      <w:r>
+        <w:rPr>
+          <w:rFonts w:ascii="Arial" w:hAnsi="Arial" w:cs="Arial"/>
+          <w:color w:val="333333"/>
+          <w:sz w:val="26"/>
+          <w:szCs w:val="26"/>
+        </w:rPr>
+        <w:t xml:space="preserve">Na verdade, esse nome é um termo genérico para a avenida que circunda o centro histórico de Viena e que recebe vários nomes ao longo do seu trajeto: </w:t>
+      </w:r>
+      <w:proofErr w:type="spellStart"/>
+      <w:r>
+        <w:rPr>
+          <w:rFonts w:ascii="Arial" w:hAnsi="Arial" w:cs="Arial"/>
+          <w:color w:val="333333"/>
+          <w:sz w:val="26"/>
+          <w:szCs w:val="26"/>
+        </w:rPr>
+        <w:t>Opernring</w:t>
+      </w:r>
+      <w:proofErr w:type="spellEnd"/>
+      <w:r>
+        <w:rPr>
+          <w:rFonts w:ascii="Arial" w:hAnsi="Arial" w:cs="Arial"/>
+          <w:color w:val="333333"/>
+          <w:sz w:val="26"/>
+          <w:szCs w:val="26"/>
+        </w:rPr>
+        <w:t xml:space="preserve">, </w:t>
+      </w:r>
+      <w:proofErr w:type="spellStart"/>
+      <w:r>
+        <w:rPr>
+          <w:rFonts w:ascii="Arial" w:hAnsi="Arial" w:cs="Arial"/>
+          <w:color w:val="333333"/>
+          <w:sz w:val="26"/>
+          <w:szCs w:val="26"/>
+        </w:rPr>
+        <w:t>Burgring</w:t>
+      </w:r>
+      <w:proofErr w:type="spellEnd"/>
+      <w:r>
+        <w:rPr>
+          <w:rFonts w:ascii="Arial" w:hAnsi="Arial" w:cs="Arial"/>
+          <w:color w:val="333333"/>
+          <w:sz w:val="26"/>
+          <w:szCs w:val="26"/>
+        </w:rPr>
+        <w:t xml:space="preserve">, </w:t>
+      </w:r>
+      <w:proofErr w:type="spellStart"/>
+      <w:r>
+        <w:rPr>
+          <w:rFonts w:ascii="Arial" w:hAnsi="Arial" w:cs="Arial"/>
+          <w:color w:val="333333"/>
+          <w:sz w:val="26"/>
+          <w:szCs w:val="26"/>
+        </w:rPr>
+        <w:t>Universitätsring</w:t>
+      </w:r>
+      <w:proofErr w:type="spellEnd"/>
+      <w:r>
+        <w:rPr>
+          <w:rFonts w:ascii="Arial" w:hAnsi="Arial" w:cs="Arial"/>
+          <w:color w:val="333333"/>
+          <w:sz w:val="26"/>
+          <w:szCs w:val="26"/>
+        </w:rPr>
+        <w:t xml:space="preserve"> e etc. Todas levam o termo “</w:t>
+      </w:r>
+      <w:proofErr w:type="spellStart"/>
+      <w:r>
+        <w:rPr>
+          <w:rFonts w:ascii="Arial" w:hAnsi="Arial" w:cs="Arial"/>
+          <w:color w:val="333333"/>
+          <w:sz w:val="26"/>
+          <w:szCs w:val="26"/>
+        </w:rPr>
+        <w:t>ring</w:t>
+      </w:r>
+      <w:proofErr w:type="spellEnd"/>
+      <w:r>
+        <w:rPr>
+          <w:rFonts w:ascii="Arial" w:hAnsi="Arial" w:cs="Arial"/>
+          <w:color w:val="333333"/>
+          <w:sz w:val="26"/>
+          <w:szCs w:val="26"/>
+        </w:rPr>
+        <w:t>” (ou “anel”, em alemão) representando o trajeto circular dos limites do centro da cidade.</w:t>
+      </w:r>
+      <w:r>
+        <w:t xml:space="preserve"> </w:t>
+      </w:r>
+      <w:r>
+        <w:rPr>
+          <w:rFonts w:ascii="Arial" w:hAnsi="Arial" w:cs="Arial"/>
+          <w:color w:val="333333"/>
+          <w:sz w:val="26"/>
+          <w:szCs w:val="26"/>
+          <w:shd w:val="clear" w:color="auto" w:fill="E8E8C8"/>
+        </w:rPr>
+        <w:t>Inclusive, era ali que ficava a</w:t>
+      </w:r>
+      <w:r>
+        <w:rPr>
+          <w:rStyle w:val="apple-converted-space"/>
+          <w:rFonts w:ascii="Arial" w:eastAsiaTheme="majorEastAsia" w:hAnsi="Arial" w:cs="Arial"/>
+          <w:color w:val="333333"/>
+          <w:sz w:val="26"/>
+          <w:szCs w:val="26"/>
+          <w:shd w:val="clear" w:color="auto" w:fill="E8E8C8"/>
+        </w:rPr>
+        <w:t> </w:t>
+      </w:r>
+      <w:r>
+        <w:rPr>
+          <w:rFonts w:ascii="Arial" w:hAnsi="Arial" w:cs="Arial"/>
+          <w:b/>
+          <w:bCs/>
+          <w:color w:val="000000"/>
+          <w:sz w:val="26"/>
+          <w:szCs w:val="26"/>
+          <w:shd w:val="clear" w:color="auto" w:fill="E8E8C8"/>
+        </w:rPr>
+        <w:t>antiga muralha que protegia a Viena medieval</w:t>
+      </w:r>
+      <w:r>
+        <w:rPr>
+          <w:rStyle w:val="apple-converted-space"/>
+          <w:rFonts w:ascii="Arial" w:eastAsiaTheme="majorEastAsia" w:hAnsi="Arial" w:cs="Arial"/>
+          <w:color w:val="333333"/>
+          <w:sz w:val="26"/>
+          <w:szCs w:val="26"/>
+          <w:shd w:val="clear" w:color="auto" w:fill="E8E8C8"/>
+        </w:rPr>
+        <w:t> </w:t>
+      </w:r>
+      <w:r>
+        <w:rPr>
+          <w:rFonts w:ascii="Arial" w:hAnsi="Arial" w:cs="Arial"/>
+          <w:color w:val="333333"/>
+          <w:sz w:val="26"/>
+          <w:szCs w:val="26"/>
+          <w:shd w:val="clear" w:color="auto" w:fill="E8E8C8"/>
+        </w:rPr>
+        <w:t>e que acabou demolida graças ao fato da cidade ter precisado expandir para além do seu traçado.</w:t>
+      </w:r>
+    </w:p>
+    <w:p>
+      <w:pPr>
+        <w:spacing w:line="240" w:lineRule="auto"/>
+        <w:ind w:firstLine="0"/>
+        <w:jc w:val="left"/>
+        <w:rPr>
+          <w:rFonts w:ascii="Arial" w:hAnsi="Arial" w:cs="Arial"/>
+          <w:color w:val="333333"/>
+          <w:sz w:val="26"/>
+          <w:szCs w:val="26"/>
+          <w:shd w:val="clear" w:color="auto" w:fill="E8E8C8"/>
+          <w:lang w:val="pt-BR"/>
+        </w:rPr>
+      </w:pPr>
+      <w:r>
+        <w:rPr>
+          <w:rFonts w:ascii="Arial" w:hAnsi="Arial" w:cs="Arial"/>
+          <w:color w:val="333333"/>
+          <w:sz w:val="26"/>
+          <w:szCs w:val="26"/>
+          <w:shd w:val="clear" w:color="auto" w:fill="E8E8C8"/>
+          <w:lang w:val="pt-BR"/>
+        </w:rPr>
+        <w:t xml:space="preserve">Ópera de Viena: estação </w:t>
+      </w:r>
+      <w:proofErr w:type="spellStart"/>
+      <w:r>
+        <w:rPr>
+          <w:rFonts w:ascii="Arial" w:hAnsi="Arial" w:cs="Arial"/>
+          <w:color w:val="333333"/>
+          <w:sz w:val="26"/>
+          <w:szCs w:val="26"/>
+          <w:shd w:val="clear" w:color="auto" w:fill="E8E8C8"/>
+          <w:lang w:val="pt-BR"/>
+        </w:rPr>
+        <w:t>Oper</w:t>
+      </w:r>
+      <w:proofErr w:type="spellEnd"/>
+      <w:r>
+        <w:rPr>
+          <w:rFonts w:ascii="Arial" w:hAnsi="Arial" w:cs="Arial"/>
+          <w:color w:val="333333"/>
+          <w:sz w:val="26"/>
+          <w:szCs w:val="26"/>
+          <w:shd w:val="clear" w:color="auto" w:fill="E8E8C8"/>
+          <w:lang w:val="pt-BR"/>
+        </w:rPr>
+        <w:t xml:space="preserve"> do </w:t>
+      </w:r>
+      <w:proofErr w:type="spellStart"/>
+      <w:r>
+        <w:rPr>
+          <w:rFonts w:ascii="Arial" w:hAnsi="Arial" w:cs="Arial"/>
+          <w:color w:val="333333"/>
+          <w:sz w:val="26"/>
+          <w:szCs w:val="26"/>
+          <w:shd w:val="clear" w:color="auto" w:fill="E8E8C8"/>
+          <w:lang w:val="pt-BR"/>
+        </w:rPr>
+        <w:t>Tram</w:t>
+      </w:r>
+      <w:proofErr w:type="spellEnd"/>
+      <w:r>
+        <w:rPr>
+          <w:rFonts w:ascii="Arial" w:hAnsi="Arial" w:cs="Arial"/>
+          <w:color w:val="333333"/>
+          <w:sz w:val="26"/>
+          <w:szCs w:val="26"/>
+          <w:shd w:val="clear" w:color="auto" w:fill="E8E8C8"/>
+          <w:lang w:val="pt-BR"/>
+        </w:rPr>
+        <w:t xml:space="preserve"> 71</w:t>
+      </w:r>
+      <w:r>
+        <w:rPr>
+          <w:rFonts w:ascii="Arial" w:hAnsi="Arial" w:cs="Arial"/>
+          <w:color w:val="333333"/>
+          <w:sz w:val="26"/>
+          <w:szCs w:val="26"/>
+          <w:shd w:val="clear" w:color="auto" w:fill="E8E8C8"/>
+          <w:lang w:val="pt-BR"/>
+        </w:rPr>
+        <w:t>.</w:t>
+      </w:r>
+      <w:r>
+        <w:rPr>
+          <w:rFonts w:ascii="Arial" w:hAnsi="Arial" w:cs="Arial"/>
+          <w:color w:val="333333"/>
+          <w:sz w:val="26"/>
+          <w:szCs w:val="26"/>
+          <w:shd w:val="clear" w:color="auto" w:fill="E8E8C8"/>
+          <w:lang w:val="pt-BR"/>
+        </w:rPr>
+        <w:t xml:space="preserve"> Confesso que esperava mais pela Ópera. Achei que seria um edifício bem imponente, como a</w:t>
+      </w:r>
+      <w:r>
+        <w:rPr>
+          <w:rStyle w:val="apple-converted-space"/>
+          <w:rFonts w:ascii="Arial" w:eastAsiaTheme="majorEastAsia" w:hAnsi="Arial" w:cs="Arial"/>
+          <w:color w:val="333333"/>
+          <w:sz w:val="26"/>
+          <w:szCs w:val="26"/>
+          <w:shd w:val="clear" w:color="auto" w:fill="E8E8C8"/>
+          <w:lang w:val="pt-BR"/>
+        </w:rPr>
+        <w:t> </w:t>
+      </w:r>
+      <w:hyperlink r:id="rId9" w:tgtFrame="_blank" w:history="1">
+        <w:r>
+          <w:rPr>
+            <w:rStyle w:val="Hyperlink"/>
+            <w:rFonts w:ascii="Arial" w:eastAsiaTheme="majorEastAsia" w:hAnsi="Arial" w:cs="Arial"/>
+            <w:b/>
+            <w:bCs/>
+            <w:color w:val="DA5700"/>
+            <w:sz w:val="26"/>
+            <w:szCs w:val="26"/>
+            <w:shd w:val="clear" w:color="auto" w:fill="E8E8C8"/>
+            <w:lang w:val="pt-BR"/>
+          </w:rPr>
+          <w:t xml:space="preserve">Ópera </w:t>
+        </w:r>
+        <w:proofErr w:type="spellStart"/>
+        <w:r>
+          <w:rPr>
+            <w:rStyle w:val="Hyperlink"/>
+            <w:rFonts w:ascii="Arial" w:eastAsiaTheme="majorEastAsia" w:hAnsi="Arial" w:cs="Arial"/>
+            <w:b/>
+            <w:bCs/>
+            <w:color w:val="DA5700"/>
+            <w:sz w:val="26"/>
+            <w:szCs w:val="26"/>
+            <w:shd w:val="clear" w:color="auto" w:fill="E8E8C8"/>
+            <w:lang w:val="pt-BR"/>
+          </w:rPr>
+          <w:t>Garnier</w:t>
+        </w:r>
+        <w:proofErr w:type="spellEnd"/>
+        <w:r>
+          <w:rPr>
+            <w:rStyle w:val="Hyperlink"/>
+            <w:rFonts w:ascii="Arial" w:eastAsiaTheme="majorEastAsia" w:hAnsi="Arial" w:cs="Arial"/>
+            <w:b/>
+            <w:bCs/>
+            <w:color w:val="DA5700"/>
+            <w:sz w:val="26"/>
+            <w:szCs w:val="26"/>
+            <w:shd w:val="clear" w:color="auto" w:fill="E8E8C8"/>
+            <w:lang w:val="pt-BR"/>
+          </w:rPr>
+          <w:t xml:space="preserve"> de Paris</w:t>
+        </w:r>
+      </w:hyperlink>
+      <w:r>
+        <w:rPr>
+          <w:rStyle w:val="apple-converted-space"/>
+          <w:rFonts w:ascii="Arial" w:eastAsiaTheme="majorEastAsia" w:hAnsi="Arial" w:cs="Arial"/>
+          <w:color w:val="333333"/>
+          <w:sz w:val="26"/>
+          <w:szCs w:val="26"/>
+          <w:shd w:val="clear" w:color="auto" w:fill="E8E8C8"/>
+          <w:lang w:val="pt-BR"/>
+        </w:rPr>
+        <w:t> </w:t>
+      </w:r>
+      <w:r>
+        <w:rPr>
+          <w:rFonts w:ascii="Arial" w:hAnsi="Arial" w:cs="Arial"/>
+          <w:color w:val="333333"/>
+          <w:sz w:val="26"/>
+          <w:szCs w:val="26"/>
+          <w:shd w:val="clear" w:color="auto" w:fill="E8E8C8"/>
+          <w:lang w:val="pt-BR"/>
+        </w:rPr>
+        <w:t>(que é lindíssima). Mas também não chegou a ser uma decepção, pois admito que sua fachada é, de fato, muito bonita.</w:t>
+      </w:r>
+    </w:p>
+    <w:p>
+      <w:pPr>
+        <w:ind w:firstLine="0"/>
+        <w:rPr>
+          <w:rFonts w:hAnsi="Symbol"/>
+          <w:lang w:val="pt-BR"/>
+        </w:rPr>
+      </w:pPr>
+    </w:p>
+    <w:p>
+      <w:pPr>
+        <w:ind w:firstLine="0"/>
+        <w:rPr>
+          <w:rFonts w:hAnsi="Symbol"/>
+          <w:lang w:val="pt-BR"/>
+        </w:rPr>
+      </w:pPr>
+    </w:p>
+    <w:p>
+      <w:pPr>
+        <w:ind w:firstLine="0"/>
+        <w:rPr>
+          <w:lang w:val="pt-BR"/>
+        </w:rPr>
+      </w:pPr>
+      <w:proofErr w:type="gramStart"/>
+      <w:r>
+        <w:rPr>
+          <w:rFonts w:hAnsi="Symbol"/>
+        </w:rPr>
+        <w:t></w:t>
+      </w:r>
+      <w:r>
+        <w:rPr>
+          <w:lang w:val="pt-BR"/>
+        </w:rPr>
+        <w:t xml:space="preserve">  Visitar</w:t>
+      </w:r>
+      <w:proofErr w:type="gramEnd"/>
+      <w:r>
+        <w:rPr>
+          <w:lang w:val="pt-BR"/>
+        </w:rPr>
+        <w:t xml:space="preserve"> mais cafés tradicionais da cidade. São tantos e uma cultura tão importante que vale a pena dedicar parte das suas horas relaxando nesses espaços.</w:t>
+      </w:r>
+    </w:p>
+    <w:p>
+      <w:pPr>
+        <w:pStyle w:val="NormalWeb"/>
+        <w:spacing w:before="0" w:beforeAutospacing="0" w:after="0" w:afterAutospacing="0"/>
+        <w:textAlignment w:val="baseline"/>
+        <w:rPr>
+          <w:rFonts w:ascii="Palatino Linotype" w:hAnsi="Palatino Linotype"/>
+          <w:color w:val="000000"/>
+          <w:sz w:val="21"/>
+          <w:szCs w:val="21"/>
+          <w:bdr w:val="none" w:sz="0" w:space="0" w:color="auto" w:frame="1"/>
+          <w:lang w:val="en-US"/>
+        </w:rPr>
+      </w:pPr>
+      <w:r>
+        <w:rPr>
+          <w:rFonts w:hAnsi="Symbol"/>
+        </w:rPr>
+        <w:lastRenderedPageBreak/>
+        <w:t></w:t>
+      </w:r>
+      <w:r>
+        <w:t xml:space="preserve">  Conhecer a ONU: eles fazem</w:t>
+      </w:r>
+      <w:r>
+        <w:rPr>
+          <w:rStyle w:val="apple-converted-space"/>
+          <w:rFonts w:eastAsiaTheme="majorEastAsia"/>
+        </w:rPr>
+        <w:t> </w:t>
+      </w:r>
+      <w:hyperlink r:id="rId10" w:tgtFrame="_blank" w:history="1">
+        <w:r>
+          <w:rPr>
+            <w:rStyle w:val="Hyperlink"/>
+            <w:rFonts w:ascii="inherit" w:eastAsiaTheme="majorEastAsia" w:hAnsi="inherit"/>
+            <w:color w:val="555555"/>
+            <w:bdr w:val="none" w:sz="0" w:space="0" w:color="auto" w:frame="1"/>
+          </w:rPr>
+          <w:t>três tours diários</w:t>
+        </w:r>
+      </w:hyperlink>
+      <w:r>
+        <w:rPr>
+          <w:rStyle w:val="apple-converted-space"/>
+          <w:rFonts w:eastAsiaTheme="majorEastAsia"/>
+        </w:rPr>
+        <w:t> </w:t>
+      </w:r>
+      <w:r>
+        <w:t>que explica o trabalho das Nações Unidas, me pareceu interessante.</w:t>
+      </w:r>
+      <w:r>
+        <w:rPr>
+          <w:rFonts w:ascii="Palatino Linotype" w:hAnsi="Palatino Linotype"/>
+          <w:color w:val="000000"/>
+          <w:sz w:val="21"/>
+          <w:szCs w:val="21"/>
+          <w:bdr w:val="none" w:sz="0" w:space="0" w:color="auto" w:frame="1"/>
+        </w:rPr>
+        <w:br/>
+      </w:r>
+      <w:r>
+        <w:rPr>
+          <w:rFonts w:ascii="Palatino Linotype" w:hAnsi="Palatino Linotype"/>
+          <w:color w:val="000000"/>
+          <w:sz w:val="21"/>
+          <w:szCs w:val="21"/>
+          <w:bdr w:val="none" w:sz="0" w:space="0" w:color="auto" w:frame="1"/>
+        </w:rPr>
+        <w:br/>
+      </w:r>
+      <w:r>
+        <w:rPr>
+          <w:rFonts w:ascii="Palatino Linotype" w:hAnsi="Palatino Linotype"/>
+          <w:color w:val="000000"/>
+          <w:sz w:val="21"/>
+          <w:szCs w:val="21"/>
+          <w:bdr w:val="none" w:sz="0" w:space="0" w:color="auto" w:frame="1"/>
+          <w:lang w:val="en-US"/>
+        </w:rPr>
+        <w:t>Read more:</w:t>
+      </w:r>
+      <w:r>
+        <w:rPr>
+          <w:rStyle w:val="apple-converted-space"/>
+          <w:rFonts w:ascii="Palatino Linotype" w:eastAsiaTheme="majorEastAsia" w:hAnsi="Palatino Linotype"/>
+          <w:color w:val="000000"/>
+          <w:sz w:val="21"/>
+          <w:szCs w:val="21"/>
+          <w:bdr w:val="none" w:sz="0" w:space="0" w:color="auto" w:frame="1"/>
+          <w:lang w:val="en-US"/>
+        </w:rPr>
+        <w:t> </w:t>
+      </w:r>
+      <w:hyperlink r:id="rId11" w:anchor="ixzz4hMracofr" w:history="1">
+        <w:r>
+          <w:rPr>
+            <w:rStyle w:val="Hyperlink"/>
+            <w:rFonts w:ascii="inherit" w:eastAsiaTheme="majorEastAsia" w:hAnsi="inherit"/>
+            <w:color w:val="003399"/>
+            <w:sz w:val="21"/>
+            <w:szCs w:val="21"/>
+            <w:bdr w:val="none" w:sz="0" w:space="0" w:color="auto" w:frame="1"/>
+            <w:lang w:val="en-US"/>
+          </w:rPr>
+          <w:t>http://www.360meridianos.com/2016/04/o-que-fazer-em-viena.html#ixzz4hMracofr</w:t>
+        </w:r>
+      </w:hyperlink>
+    </w:p>
+    <w:p>
+      <w:pPr>
+        <w:pStyle w:val="NormalWeb"/>
+        <w:spacing w:before="0" w:beforeAutospacing="0" w:after="0" w:afterAutospacing="0"/>
+        <w:textAlignment w:val="baseline"/>
+        <w:rPr>
+          <w:rFonts w:ascii="Palatino Linotype" w:hAnsi="Palatino Linotype"/>
+          <w:color w:val="000000"/>
+          <w:sz w:val="21"/>
+          <w:szCs w:val="21"/>
+          <w:bdr w:val="none" w:sz="0" w:space="0" w:color="auto" w:frame="1"/>
+          <w:lang w:val="en-US"/>
+        </w:rPr>
+      </w:pPr>
+      <w:r>
+        <w:rPr>
+          <w:rFonts w:ascii="Palatino Linotype" w:hAnsi="Palatino Linotype"/>
+          <w:color w:val="000000"/>
+          <w:sz w:val="21"/>
+          <w:szCs w:val="21"/>
+          <w:bdr w:val="none" w:sz="0" w:space="0" w:color="auto" w:frame="1"/>
+          <w:lang w:val="en-US"/>
+        </w:rPr>
+        <w:t>http://www.360meridianos.com/2016/04/o-que-fazer-em-viena.html</w:t>
+      </w:r>
+      <w:r>
+        <w:rPr>
+          <w:rFonts w:ascii="Palatino Linotype" w:hAnsi="Palatino Linotype"/>
+          <w:color w:val="000000"/>
+          <w:sz w:val="21"/>
+          <w:szCs w:val="21"/>
+          <w:bdr w:val="none" w:sz="0" w:space="0" w:color="auto" w:frame="1"/>
+          <w:lang w:val="en-US"/>
+        </w:rPr>
+        <w:br/>
+      </w:r>
+    </w:p>
+    <w:p>
+      <w:pPr>
+        <w:pStyle w:val="NormalWeb"/>
+        <w:spacing w:before="0" w:beforeAutospacing="0" w:after="0" w:afterAutospacing="0"/>
+        <w:textAlignment w:val="baseline"/>
+        <w:rPr>
+          <w:rFonts w:ascii="Palatino Linotype" w:hAnsi="Palatino Linotype"/>
+          <w:color w:val="000000"/>
+          <w:sz w:val="21"/>
+          <w:szCs w:val="21"/>
+          <w:bdr w:val="none" w:sz="0" w:space="0" w:color="auto" w:frame="1"/>
+          <w:lang w:val="en-US"/>
+        </w:rPr>
+      </w:pPr>
+      <w:hyperlink r:id="rId12" w:history="1">
+        <w:r>
+          <w:rPr>
+            <w:rStyle w:val="Hyperlink"/>
+            <w:rFonts w:ascii="Palatino Linotype" w:hAnsi="Palatino Linotype"/>
+            <w:sz w:val="21"/>
+            <w:szCs w:val="21"/>
+            <w:bdr w:val="none" w:sz="0" w:space="0" w:color="auto" w:frame="1"/>
+            <w:lang w:val="en-US"/>
+          </w:rPr>
+          <w:t>http://www.paraviagem.com.br/roteiro-de-3-dias-em-viena-na-austria/</w:t>
+        </w:r>
+      </w:hyperlink>
+    </w:p>
+    <w:p>
+      <w:pPr>
+        <w:pStyle w:val="NormalWeb"/>
+        <w:spacing w:before="0" w:beforeAutospacing="0" w:after="0" w:afterAutospacing="0"/>
+        <w:textAlignment w:val="baseline"/>
+        <w:rPr>
+          <w:rFonts w:ascii="Palatino Linotype" w:hAnsi="Palatino Linotype"/>
+          <w:color w:val="000000"/>
+          <w:sz w:val="21"/>
+          <w:szCs w:val="21"/>
+          <w:bdr w:val="none" w:sz="0" w:space="0" w:color="auto" w:frame="1"/>
+          <w:lang w:val="en-US"/>
+        </w:rPr>
+      </w:pPr>
+    </w:p>
+    <w:p>
+      <w:pPr>
+        <w:pStyle w:val="NormalWeb"/>
+        <w:spacing w:before="0" w:beforeAutospacing="0" w:after="0" w:afterAutospacing="0"/>
+        <w:textAlignment w:val="baseline"/>
+        <w:rPr>
+          <w:rFonts w:ascii="Palatino Linotype" w:hAnsi="Palatino Linotype"/>
+          <w:color w:val="000000"/>
+          <w:sz w:val="21"/>
+          <w:szCs w:val="21"/>
+          <w:bdr w:val="none" w:sz="0" w:space="0" w:color="auto" w:frame="1"/>
+          <w:lang w:val="en-US"/>
+        </w:rPr>
+      </w:pPr>
+      <w:r>
+        <w:rPr>
+          <w:rFonts w:ascii="Palatino Linotype" w:hAnsi="Palatino Linotype"/>
+          <w:color w:val="000000"/>
+          <w:sz w:val="21"/>
+          <w:szCs w:val="21"/>
+          <w:bdr w:val="none" w:sz="0" w:space="0" w:color="auto" w:frame="1"/>
+          <w:lang w:val="en-US"/>
+        </w:rPr>
+        <w:t>http://www.belvedere.at/bel_en/belvedere/visitor_service</w:t>
+      </w:r>
+      <w:bookmarkStart w:id="0" w:name="_GoBack"/>
+      <w:bookmarkEnd w:id="0"/>
+      <w:r>
+        <w:rPr>
+          <w:rFonts w:ascii="Palatino Linotype" w:hAnsi="Palatino Linotype"/>
+          <w:color w:val="000000"/>
+          <w:sz w:val="21"/>
+          <w:szCs w:val="21"/>
+          <w:bdr w:val="none" w:sz="0" w:space="0" w:color="auto" w:frame="1"/>
+          <w:lang w:val="en-US"/>
+        </w:rPr>
+        <w:br/>
+      </w:r>
+      <w:r>
+        <w:rPr>
+          <w:rFonts w:ascii="Palatino Linotype" w:hAnsi="Palatino Linotype"/>
+          <w:color w:val="000000"/>
+          <w:sz w:val="21"/>
+          <w:szCs w:val="21"/>
+          <w:bdr w:val="none" w:sz="0" w:space="0" w:color="auto" w:frame="1"/>
+          <w:lang w:val="en-US"/>
+        </w:rPr>
+        <w:br/>
+      </w:r>
+      <w:r>
+        <w:rPr>
+          <w:rFonts w:ascii="Palatino Linotype" w:hAnsi="Palatino Linotype"/>
+          <w:color w:val="000000"/>
+          <w:sz w:val="21"/>
+          <w:szCs w:val="21"/>
+          <w:bdr w:val="none" w:sz="0" w:space="0" w:color="auto" w:frame="1"/>
+          <w:lang w:val="en-US"/>
+        </w:rPr>
+        <w:br/>
+      </w:r>
+      <w:r>
+        <w:rPr>
+          <w:rFonts w:ascii="Palatino Linotype" w:hAnsi="Palatino Linotype"/>
+          <w:color w:val="000000"/>
+          <w:sz w:val="21"/>
+          <w:szCs w:val="21"/>
+          <w:bdr w:val="none" w:sz="0" w:space="0" w:color="auto" w:frame="1"/>
+          <w:lang w:val="en-US"/>
+        </w:rPr>
+        <w:br/>
+      </w:r>
+      <w:r>
+        <w:rPr>
+          <w:rFonts w:ascii="Palatino Linotype" w:hAnsi="Palatino Linotype"/>
+          <w:color w:val="000000"/>
+          <w:sz w:val="21"/>
+          <w:szCs w:val="21"/>
+          <w:bdr w:val="none" w:sz="0" w:space="0" w:color="auto" w:frame="1"/>
+          <w:lang w:val="en-US"/>
+        </w:rPr>
+        <w:br/>
+      </w:r>
+    </w:p>
+    <w:p>
+      <w:pPr>
+        <w:ind w:firstLine="0"/>
+        <w:rPr>
+          <w:rFonts w:ascii="Palatino Linotype" w:hAnsi="Palatino Linotype"/>
+          <w:color w:val="000000"/>
+          <w:sz w:val="21"/>
+          <w:szCs w:val="21"/>
+          <w:bdr w:val="none" w:sz="0" w:space="0" w:color="auto" w:frame="1"/>
+        </w:rPr>
+      </w:pPr>
+    </w:p>
+    <w:p>
+      <w:pPr>
+        <w:ind w:firstLine="0"/>
+        <w:rPr>
+          <w:rFonts w:ascii="Palatino Linotype" w:hAnsi="Palatino Linotype"/>
+          <w:color w:val="000000"/>
+          <w:sz w:val="21"/>
+          <w:szCs w:val="21"/>
+          <w:bdr w:val="none" w:sz="0" w:space="0" w:color="auto" w:frame="1"/>
+        </w:rPr>
+      </w:pPr>
+    </w:p>
+    <w:p>
+      <w:pPr>
+        <w:ind w:firstLine="0"/>
+        <w:rPr>
+          <w:rFonts w:ascii="Palatino Linotype" w:hAnsi="Palatino Linotype"/>
+          <w:color w:val="000000"/>
+          <w:sz w:val="21"/>
+          <w:szCs w:val="21"/>
+          <w:bdr w:val="none" w:sz="0" w:space="0" w:color="auto" w:frame="1"/>
+        </w:rPr>
+      </w:pPr>
+    </w:p>
+    <w:p>
+      <w:pPr>
+        <w:ind w:firstLine="0"/>
+        <w:rPr>
+          <w:rFonts w:ascii="Palatino Linotype" w:hAnsi="Palatino Linotype"/>
+          <w:color w:val="000000"/>
+          <w:sz w:val="21"/>
+          <w:szCs w:val="21"/>
+          <w:bdr w:val="none" w:sz="0" w:space="0" w:color="auto" w:frame="1"/>
+        </w:rPr>
+      </w:pPr>
+    </w:p>
+    <w:p>
+      <w:pPr>
+        <w:ind w:firstLine="0"/>
+      </w:pPr>
+      <w:r>
+        <w:rPr>
+          <w:rFonts w:ascii="Palatino Linotype" w:hAnsi="Palatino Linotype"/>
+          <w:color w:val="000000"/>
+          <w:sz w:val="21"/>
+          <w:szCs w:val="21"/>
+          <w:bdr w:val="none" w:sz="0" w:space="0" w:color="auto" w:frame="1"/>
+        </w:rPr>
+        <w:br/>
+      </w:r>
+      <w:r>
+        <w:rPr>
+          <w:rFonts w:ascii="Palatino Linotype" w:hAnsi="Palatino Linotype"/>
+          <w:color w:val="000000"/>
+          <w:sz w:val="21"/>
+          <w:szCs w:val="21"/>
+          <w:bdr w:val="none" w:sz="0" w:space="0" w:color="auto" w:frame="1"/>
+        </w:rPr>
+        <w:br/>
+      </w:r>
+      <w:r>
+        <w:rPr>
+          <w:rFonts w:ascii="Palatino Linotype" w:hAnsi="Palatino Linotype"/>
+          <w:color w:val="000000"/>
+          <w:sz w:val="21"/>
+          <w:szCs w:val="21"/>
+          <w:bdr w:val="none" w:sz="0" w:space="0" w:color="auto" w:frame="1"/>
+        </w:rPr>
+        <w:br/>
       </w:r>
     </w:p>
     <w:sectPr>
@@ -496,6 +3617,119 @@
       </w:pPr>
     </w:lvl>
   </w:abstractNum>
+  <w:abstractNum w:abstractNumId="4" w15:restartNumberingAfterBreak="0">
+    <w:nsid w:val="529E2E99"/>
+    <w:multiLevelType w:val="hybridMultilevel"/>
+    <w:tmpl w:val="4912B4F6"/>
+    <w:lvl w:ilvl="0" w:tplc="0416000F">
+      <w:start w:val="1"/>
+      <w:numFmt w:val="decimal"/>
+      <w:lvlText w:val="%1."/>
+      <w:lvlJc w:val="left"/>
+      <w:pPr>
+        <w:ind w:left="1429" w:hanging="360"/>
+      </w:pPr>
+      <w:rPr>
+        <w:rFonts w:hint="default"/>
+      </w:rPr>
+    </w:lvl>
+    <w:lvl w:ilvl="1" w:tplc="04160003" w:tentative="1">
+      <w:start w:val="1"/>
+      <w:numFmt w:val="bullet"/>
+      <w:lvlText w:val="o"/>
+      <w:lvlJc w:val="left"/>
+      <w:pPr>
+        <w:ind w:left="2149" w:hanging="360"/>
+      </w:pPr>
+      <w:rPr>
+        <w:rFonts w:ascii="Courier New" w:hAnsi="Courier New" w:cs="Courier New" w:hint="default"/>
+      </w:rPr>
+    </w:lvl>
+    <w:lvl w:ilvl="2" w:tplc="04160005" w:tentative="1">
+      <w:start w:val="1"/>
+      <w:numFmt w:val="bullet"/>
+      <w:lvlText w:val=""/>
+      <w:lvlJc w:val="left"/>
+      <w:pPr>
+        <w:ind w:left="2869" w:hanging="360"/>
+      </w:pPr>
+      <w:rPr>
+        <w:rFonts w:ascii="Wingdings" w:hAnsi="Wingdings" w:hint="default"/>
+      </w:rPr>
+    </w:lvl>
+    <w:lvl w:ilvl="3" w:tplc="04160001" w:tentative="1">
+      <w:start w:val="1"/>
+      <w:numFmt w:val="bullet"/>
+      <w:lvlText w:val=""/>
+      <w:lvlJc w:val="left"/>
+      <w:pPr>
+        <w:ind w:left="3589" w:hanging="360"/>
+      </w:pPr>
+      <w:rPr>
+        <w:rFonts w:ascii="Symbol" w:hAnsi="Symbol" w:hint="default"/>
+      </w:rPr>
+    </w:lvl>
+    <w:lvl w:ilvl="4" w:tplc="04160003" w:tentative="1">
+      <w:start w:val="1"/>
+      <w:numFmt w:val="bullet"/>
+      <w:lvlText w:val="o"/>
+      <w:lvlJc w:val="left"/>
+      <w:pPr>
+        <w:ind w:left="4309" w:hanging="360"/>
+      </w:pPr>
+      <w:rPr>
+        <w:rFonts w:ascii="Courier New" w:hAnsi="Courier New" w:cs="Courier New" w:hint="default"/>
+      </w:rPr>
+    </w:lvl>
+    <w:lvl w:ilvl="5" w:tplc="04160005" w:tentative="1">
+      <w:start w:val="1"/>
+      <w:numFmt w:val="bullet"/>
+      <w:lvlText w:val=""/>
+      <w:lvlJc w:val="left"/>
+      <w:pPr>
+        <w:ind w:left="5029" w:hanging="360"/>
+      </w:pPr>
+      <w:rPr>
+        <w:rFonts w:ascii="Wingdings" w:hAnsi="Wingdings" w:hint="default"/>
+      </w:rPr>
+    </w:lvl>
+    <w:lvl w:ilvl="6" w:tplc="04160001" w:tentative="1">
+      <w:start w:val="1"/>
+      <w:numFmt w:val="bullet"/>
+      <w:lvlText w:val=""/>
+      <w:lvlJc w:val="left"/>
+      <w:pPr>
+        <w:ind w:left="5749" w:hanging="360"/>
+      </w:pPr>
+      <w:rPr>
+        <w:rFonts w:ascii="Symbol" w:hAnsi="Symbol" w:hint="default"/>
+      </w:rPr>
+    </w:lvl>
+    <w:lvl w:ilvl="7" w:tplc="04160003" w:tentative="1">
+      <w:start w:val="1"/>
+      <w:numFmt w:val="bullet"/>
+      <w:lvlText w:val="o"/>
+      <w:lvlJc w:val="left"/>
+      <w:pPr>
+        <w:ind w:left="6469" w:hanging="360"/>
+      </w:pPr>
+      <w:rPr>
+        <w:rFonts w:ascii="Courier New" w:hAnsi="Courier New" w:cs="Courier New" w:hint="default"/>
+      </w:rPr>
+    </w:lvl>
+    <w:lvl w:ilvl="8" w:tplc="04160005" w:tentative="1">
+      <w:start w:val="1"/>
+      <w:numFmt w:val="bullet"/>
+      <w:lvlText w:val=""/>
+      <w:lvlJc w:val="left"/>
+      <w:pPr>
+        <w:ind w:left="7189" w:hanging="360"/>
+      </w:pPr>
+      <w:rPr>
+        <w:rFonts w:ascii="Wingdings" w:hAnsi="Wingdings" w:hint="default"/>
+      </w:rPr>
+    </w:lvl>
+  </w:abstractNum>
   <w:num w:numId="1">
     <w:abstractNumId w:val="0"/>
   </w:num>
@@ -513,6 +3747,9 @@
   </w:num>
   <w:num w:numId="6">
     <w:abstractNumId w:val="1"/>
+  </w:num>
+  <w:num w:numId="7">
+    <w:abstractNumId w:val="4"/>
   </w:num>
 </w:numbering>
 </file>
@@ -1081,12 +4318,37 @@
     <w:name w:val="Hyperlink"/>
     <w:basedOn w:val="Fontepargpadro"/>
     <w:uiPriority w:val="99"/>
-    <w:semiHidden/>
     <w:unhideWhenUsed/>
     <w:rsid w:val="00825510"/>
     <w:rPr>
       <w:color w:val="0000FF"/>
       <w:u w:val="single"/>
+    </w:rPr>
+  </w:style>
+  <w:style w:type="character" w:styleId="Forte">
+    <w:name w:val="Strong"/>
+    <w:basedOn w:val="Fontepargpadro"/>
+    <w:uiPriority w:val="22"/>
+    <w:qFormat/>
+    <w:rsid w:val="00C12F8F"/>
+    <w:rPr>
+      <w:b/>
+      <w:bCs/>
+    </w:rPr>
+  </w:style>
+  <w:style w:type="paragraph" w:styleId="NormalWeb">
+    <w:name w:val="Normal (Web)"/>
+    <w:basedOn w:val="Normal"/>
+    <w:uiPriority w:val="99"/>
+    <w:unhideWhenUsed/>
+    <w:rsid w:val="00C12F8F"/>
+    <w:pPr>
+      <w:spacing w:before="100" w:beforeAutospacing="1" w:after="100" w:afterAutospacing="1" w:line="240" w:lineRule="auto"/>
+      <w:ind w:firstLine="0"/>
+      <w:jc w:val="left"/>
+    </w:pPr>
+    <w:rPr>
+      <w:lang w:val="pt-BR"/>
     </w:rPr>
   </w:style>
 </w:styles>

</xml_diff>